<commit_message>
finished, need to review word doc
</commit_message>
<xml_diff>
--- a/Assignments/HW1/Assignment #1.docx
+++ b/Assignments/HW1/Assignment #1.docx
@@ -1347,6 +1347,32 @@
               <w:rPr>
                 <w:rFonts w:cstheme="minorHAnsi"/>
               </w:rPr>
+              <w:t xml:space="preserve">Version: </w:t>
+            </w:r>
+            <w:r>
+              <w:rPr>
+                <w:rFonts w:cstheme="minorHAnsi"/>
+              </w:rPr>
+              <w:t>Linux v5.0.7</w:t>
+            </w:r>
+          </w:p>
+          <w:p>
+            <w:pPr>
+              <w:pStyle w:val="ListParagraph"/>
+              <w:numPr>
+                <w:ilvl w:val="0"/>
+                <w:numId w:val="2"/>
+              </w:numPr>
+              <w:spacing w:after="160"/>
+              <w:contextualSpacing w:val="0"/>
+              <w:rPr>
+                <w:rFonts w:cstheme="minorHAnsi"/>
+              </w:rPr>
+            </w:pPr>
+            <w:r>
+              <w:rPr>
+                <w:rFonts w:cstheme="minorHAnsi"/>
+              </w:rPr>
               <w:t>include/</w:t>
             </w:r>
             <w:proofErr w:type="spellStart"/>
@@ -1680,6 +1706,21 @@
     </w:p>
     <w:p>
       <w:pPr>
+        <w:rPr>
+          <w:rFonts w:cstheme="minorHAnsi"/>
+          <w:b/>
+        </w:rPr>
+      </w:pPr>
+      <w:r>
+        <w:rPr>
+          <w:rFonts w:cstheme="minorHAnsi"/>
+          <w:b/>
+        </w:rPr>
+        <w:br w:type="page"/>
+      </w:r>
+    </w:p>
+    <w:p>
+      <w:pPr>
         <w:ind w:left="720"/>
         <w:rPr>
           <w:rFonts w:cstheme="minorHAnsi"/>
@@ -1691,6 +1732,7 @@
           <w:rFonts w:cstheme="minorHAnsi"/>
           <w:b/>
         </w:rPr>
+        <w:lastRenderedPageBreak/>
         <w:t>B. In what header file is the type declared for the 5th member of the struct? (hint: don't look</w:t>
       </w:r>
       <w:r>
@@ -1854,7 +1896,6 @@
           <w:rFonts w:cstheme="minorHAnsi"/>
           <w:b/>
         </w:rPr>
-        <w:lastRenderedPageBreak/>
         <w:t>C. Include the entire enumeration declaration from above.</w:t>
       </w:r>
     </w:p>
@@ -2617,6 +2658,7 @@
           <w:b/>
           <w:color w:val="000000"/>
         </w:rPr>
+        <w:lastRenderedPageBreak/>
         <w:t>A. Enter the command to determine the current directory</w:t>
       </w:r>
     </w:p>
@@ -2726,7 +2768,6 @@
           <w:b/>
           <w:color w:val="000000"/>
         </w:rPr>
-        <w:lastRenderedPageBreak/>
         <w:t xml:space="preserve">7. Find the </w:t>
       </w:r>
       <w:proofErr w:type="spellStart"/>
@@ -2885,14 +2926,14 @@
                 <w:b/>
                 <w:color w:val="000000"/>
               </w:rPr>
-              <w:t>michael@michael-VirtualBox:~/Documents/ECE373/Assignments/HW1</w:t>
-            </w:r>
-            <w:r>
-              <w:rPr>
-                <w:rFonts w:cstheme="minorHAnsi"/>
-                <w:color w:val="000000"/>
-              </w:rPr>
-              <w:t>$ cat typescript</w:t>
+              <w:t>michael@michael-VirtualBox:~/Documents/ECE373/Assignments/HW1$</w:t>
+            </w:r>
+            <w:r>
+              <w:rPr>
+                <w:rFonts w:cstheme="minorHAnsi"/>
+                <w:color w:val="000000"/>
+              </w:rPr>
+              <w:t xml:space="preserve"> cat typescript</w:t>
             </w:r>
           </w:p>
           <w:p>
@@ -3325,126 +3366,6 @@
           <w:color w:val="000000"/>
         </w:rPr>
         <w:t>1. Type in a simple C program such as a Fahrenheit to Celsius program or one of the examples from the C reference that takes in data and outputs a result to the display.</w:t>
-      </w:r>
-    </w:p>
-    <w:p>
-      <w:pPr>
-        <w:autoSpaceDE w:val="0"/>
-        <w:autoSpaceDN w:val="0"/>
-        <w:adjustRightInd w:val="0"/>
-        <w:spacing w:line="240" w:lineRule="auto"/>
-        <w:rPr>
-          <w:rFonts w:cstheme="minorHAnsi"/>
-          <w:b/>
-          <w:color w:val="000000"/>
-        </w:rPr>
-      </w:pPr>
-      <w:r>
-        <w:rPr>
-          <w:rFonts w:cstheme="minorHAnsi"/>
-          <w:b/>
-          <w:color w:val="000000"/>
-        </w:rPr>
-        <w:t xml:space="preserve">2. To compile your C program, enter the command gcc -g -o filename </w:t>
-      </w:r>
-      <w:proofErr w:type="spellStart"/>
-      <w:r>
-        <w:rPr>
-          <w:rFonts w:cstheme="minorHAnsi"/>
-          <w:b/>
-          <w:color w:val="000000"/>
-        </w:rPr>
-        <w:t>filename.c</w:t>
-      </w:r>
-      <w:proofErr w:type="spellEnd"/>
-      <w:r>
-        <w:rPr>
-          <w:rFonts w:cstheme="minorHAnsi"/>
-          <w:b/>
-          <w:color w:val="000000"/>
-        </w:rPr>
-        <w:t xml:space="preserve"> where filename is the name you gave your C file. The –g switch tells the compiler to include debug information that will be used by the </w:t>
-      </w:r>
-      <w:proofErr w:type="spellStart"/>
-      <w:r>
-        <w:rPr>
-          <w:rFonts w:cstheme="minorHAnsi"/>
-          <w:b/>
-          <w:color w:val="000000"/>
-        </w:rPr>
-        <w:t>gdb</w:t>
-      </w:r>
-      <w:proofErr w:type="spellEnd"/>
-      <w:r>
-        <w:rPr>
-          <w:rFonts w:cstheme="minorHAnsi"/>
-          <w:b/>
-          <w:color w:val="000000"/>
-        </w:rPr>
-        <w:t xml:space="preserve"> debugger.</w:t>
-      </w:r>
-    </w:p>
-    <w:p>
-      <w:pPr>
-        <w:autoSpaceDE w:val="0"/>
-        <w:autoSpaceDN w:val="0"/>
-        <w:adjustRightInd w:val="0"/>
-        <w:spacing w:line="240" w:lineRule="auto"/>
-        <w:rPr>
-          <w:rFonts w:cstheme="minorHAnsi"/>
-          <w:b/>
-          <w:color w:val="000000"/>
-        </w:rPr>
-      </w:pPr>
-      <w:r>
-        <w:rPr>
-          <w:rFonts w:cstheme="minorHAnsi"/>
-          <w:b/>
-          <w:color w:val="000000"/>
-        </w:rPr>
-        <w:t>3. Edit and recompile the .c file until you get no compile errors.</w:t>
-      </w:r>
-    </w:p>
-    <w:p>
-      <w:pPr>
-        <w:autoSpaceDE w:val="0"/>
-        <w:autoSpaceDN w:val="0"/>
-        <w:adjustRightInd w:val="0"/>
-        <w:spacing w:line="240" w:lineRule="auto"/>
-        <w:rPr>
-          <w:rFonts w:cstheme="minorHAnsi"/>
-          <w:b/>
-          <w:color w:val="000000"/>
-        </w:rPr>
-      </w:pPr>
-      <w:r>
-        <w:rPr>
-          <w:rFonts w:cstheme="minorHAnsi"/>
-          <w:b/>
-          <w:color w:val="000000"/>
-        </w:rPr>
-        <w:t>4. To run the program from the command line, just enter ./filename.</w:t>
-      </w:r>
-    </w:p>
-    <w:p>
-      <w:pPr>
-        <w:autoSpaceDE w:val="0"/>
-        <w:autoSpaceDN w:val="0"/>
-        <w:adjustRightInd w:val="0"/>
-        <w:spacing w:line="240" w:lineRule="auto"/>
-        <w:rPr>
-          <w:rFonts w:cstheme="minorHAnsi"/>
-          <w:b/>
-          <w:color w:val="000000"/>
-        </w:rPr>
-      </w:pPr>
-      <w:r>
-        <w:rPr>
-          <w:rFonts w:cstheme="minorHAnsi"/>
-          <w:b/>
-          <w:color w:val="000000"/>
-        </w:rPr>
-        <w:t>5. If the program functions correctly, rejoice, turn off script, print the typescript file, and print the C source file.</w:t>
       </w:r>
     </w:p>
     <w:tbl>
@@ -3468,6 +3389,1047 @@
               <w:adjustRightInd w:val="0"/>
               <w:rPr>
                 <w:rFonts w:cstheme="minorHAnsi"/>
+                <w:b/>
+                <w:color w:val="000000"/>
+              </w:rPr>
+            </w:pPr>
+          </w:p>
+          <w:p>
+            <w:pPr>
+              <w:autoSpaceDE w:val="0"/>
+              <w:autoSpaceDN w:val="0"/>
+              <w:adjustRightInd w:val="0"/>
+              <w:rPr>
+                <w:rFonts w:cstheme="minorHAnsi"/>
+                <w:color w:val="000000"/>
+              </w:rPr>
+            </w:pPr>
+            <w:r>
+              <w:rPr>
+                <w:rFonts w:cstheme="minorHAnsi"/>
+                <w:color w:val="000000"/>
+              </w:rPr>
+              <w:t>/**</w:t>
+            </w:r>
+          </w:p>
+          <w:p>
+            <w:pPr>
+              <w:autoSpaceDE w:val="0"/>
+              <w:autoSpaceDN w:val="0"/>
+              <w:adjustRightInd w:val="0"/>
+              <w:rPr>
+                <w:rFonts w:cstheme="minorHAnsi"/>
+                <w:color w:val="000000"/>
+              </w:rPr>
+            </w:pPr>
+            <w:r>
+              <w:rPr>
+                <w:rFonts w:cstheme="minorHAnsi"/>
+                <w:color w:val="000000"/>
+              </w:rPr>
+              <w:t xml:space="preserve"> * @file hw1.c</w:t>
+            </w:r>
+          </w:p>
+          <w:p>
+            <w:pPr>
+              <w:autoSpaceDE w:val="0"/>
+              <w:autoSpaceDN w:val="0"/>
+              <w:adjustRightInd w:val="0"/>
+              <w:rPr>
+                <w:rFonts w:cstheme="minorHAnsi"/>
+                <w:color w:val="000000"/>
+              </w:rPr>
+            </w:pPr>
+            <w:r>
+              <w:rPr>
+                <w:rFonts w:cstheme="minorHAnsi"/>
+                <w:color w:val="000000"/>
+              </w:rPr>
+              <w:t xml:space="preserve"> * @author Michael Escue</w:t>
+            </w:r>
+          </w:p>
+          <w:p>
+            <w:pPr>
+              <w:autoSpaceDE w:val="0"/>
+              <w:autoSpaceDN w:val="0"/>
+              <w:adjustRightInd w:val="0"/>
+              <w:rPr>
+                <w:rFonts w:cstheme="minorHAnsi"/>
+                <w:color w:val="000000"/>
+              </w:rPr>
+            </w:pPr>
+            <w:r>
+              <w:rPr>
+                <w:rFonts w:cstheme="minorHAnsi"/>
+                <w:color w:val="000000"/>
+              </w:rPr>
+              <w:t xml:space="preserve"> * @brief Fahrenheit to </w:t>
+            </w:r>
+            <w:proofErr w:type="spellStart"/>
+            <w:r>
+              <w:rPr>
+                <w:rFonts w:cstheme="minorHAnsi"/>
+                <w:color w:val="000000"/>
+              </w:rPr>
+              <w:t>Clesius</w:t>
+            </w:r>
+            <w:proofErr w:type="spellEnd"/>
+            <w:r>
+              <w:rPr>
+                <w:rFonts w:cstheme="minorHAnsi"/>
+                <w:color w:val="000000"/>
+              </w:rPr>
+              <w:t xml:space="preserve"> conversion program.</w:t>
+            </w:r>
+          </w:p>
+          <w:p>
+            <w:pPr>
+              <w:autoSpaceDE w:val="0"/>
+              <w:autoSpaceDN w:val="0"/>
+              <w:adjustRightInd w:val="0"/>
+              <w:rPr>
+                <w:rFonts w:cstheme="minorHAnsi"/>
+                <w:color w:val="000000"/>
+              </w:rPr>
+            </w:pPr>
+            <w:r>
+              <w:rPr>
+                <w:rFonts w:cstheme="minorHAnsi"/>
+                <w:color w:val="000000"/>
+              </w:rPr>
+              <w:t xml:space="preserve"> * @version 0.1</w:t>
+            </w:r>
+          </w:p>
+          <w:p>
+            <w:pPr>
+              <w:autoSpaceDE w:val="0"/>
+              <w:autoSpaceDN w:val="0"/>
+              <w:adjustRightInd w:val="0"/>
+              <w:rPr>
+                <w:rFonts w:cstheme="minorHAnsi"/>
+                <w:color w:val="000000"/>
+              </w:rPr>
+            </w:pPr>
+            <w:r>
+              <w:rPr>
+                <w:rFonts w:cstheme="minorHAnsi"/>
+                <w:color w:val="000000"/>
+              </w:rPr>
+              <w:t xml:space="preserve"> * @date 2019-04-14</w:t>
+            </w:r>
+          </w:p>
+          <w:p>
+            <w:pPr>
+              <w:autoSpaceDE w:val="0"/>
+              <w:autoSpaceDN w:val="0"/>
+              <w:adjustRightInd w:val="0"/>
+              <w:rPr>
+                <w:rFonts w:cstheme="minorHAnsi"/>
+                <w:color w:val="000000"/>
+              </w:rPr>
+            </w:pPr>
+            <w:r>
+              <w:rPr>
+                <w:rFonts w:cstheme="minorHAnsi"/>
+                <w:color w:val="000000"/>
+              </w:rPr>
+              <w:t xml:space="preserve"> * </w:t>
+            </w:r>
+          </w:p>
+          <w:p>
+            <w:pPr>
+              <w:autoSpaceDE w:val="0"/>
+              <w:autoSpaceDN w:val="0"/>
+              <w:adjustRightInd w:val="0"/>
+              <w:rPr>
+                <w:rFonts w:cstheme="minorHAnsi"/>
+                <w:color w:val="000000"/>
+              </w:rPr>
+            </w:pPr>
+            <w:r>
+              <w:rPr>
+                <w:rFonts w:cstheme="minorHAnsi"/>
+                <w:color w:val="000000"/>
+              </w:rPr>
+              <w:t xml:space="preserve"> * @copyright </w:t>
+            </w:r>
+            <w:proofErr w:type="spellStart"/>
+            <w:r>
+              <w:rPr>
+                <w:rFonts w:cstheme="minorHAnsi"/>
+                <w:color w:val="000000"/>
+              </w:rPr>
+              <w:t>Copyright</w:t>
+            </w:r>
+            <w:proofErr w:type="spellEnd"/>
+            <w:r>
+              <w:rPr>
+                <w:rFonts w:cstheme="minorHAnsi"/>
+                <w:color w:val="000000"/>
+              </w:rPr>
+              <w:t xml:space="preserve"> (c) 2019</w:t>
+            </w:r>
+          </w:p>
+          <w:p>
+            <w:pPr>
+              <w:autoSpaceDE w:val="0"/>
+              <w:autoSpaceDN w:val="0"/>
+              <w:adjustRightInd w:val="0"/>
+              <w:rPr>
+                <w:rFonts w:cstheme="minorHAnsi"/>
+                <w:color w:val="000000"/>
+              </w:rPr>
+            </w:pPr>
+            <w:r>
+              <w:rPr>
+                <w:rFonts w:cstheme="minorHAnsi"/>
+                <w:color w:val="000000"/>
+              </w:rPr>
+              <w:t xml:space="preserve"> * </w:t>
+            </w:r>
+          </w:p>
+          <w:p>
+            <w:pPr>
+              <w:autoSpaceDE w:val="0"/>
+              <w:autoSpaceDN w:val="0"/>
+              <w:adjustRightInd w:val="0"/>
+              <w:rPr>
+                <w:rFonts w:cstheme="minorHAnsi"/>
+                <w:color w:val="000000"/>
+              </w:rPr>
+            </w:pPr>
+            <w:r>
+              <w:rPr>
+                <w:rFonts w:cstheme="minorHAnsi"/>
+                <w:color w:val="000000"/>
+              </w:rPr>
+              <w:t xml:space="preserve"> */</w:t>
+            </w:r>
+          </w:p>
+          <w:p>
+            <w:pPr>
+              <w:autoSpaceDE w:val="0"/>
+              <w:autoSpaceDN w:val="0"/>
+              <w:adjustRightInd w:val="0"/>
+              <w:rPr>
+                <w:rFonts w:cstheme="minorHAnsi"/>
+                <w:color w:val="000000"/>
+              </w:rPr>
+            </w:pPr>
+          </w:p>
+          <w:p>
+            <w:pPr>
+              <w:autoSpaceDE w:val="0"/>
+              <w:autoSpaceDN w:val="0"/>
+              <w:adjustRightInd w:val="0"/>
+              <w:rPr>
+                <w:rFonts w:cstheme="minorHAnsi"/>
+                <w:color w:val="000000"/>
+              </w:rPr>
+            </w:pPr>
+            <w:r>
+              <w:rPr>
+                <w:rFonts w:cstheme="minorHAnsi"/>
+                <w:color w:val="000000"/>
+              </w:rPr>
+              <w:lastRenderedPageBreak/>
+              <w:t>#include "hw1.h"</w:t>
+            </w:r>
+          </w:p>
+          <w:p>
+            <w:pPr>
+              <w:autoSpaceDE w:val="0"/>
+              <w:autoSpaceDN w:val="0"/>
+              <w:adjustRightInd w:val="0"/>
+              <w:rPr>
+                <w:rFonts w:cstheme="minorHAnsi"/>
+                <w:color w:val="000000"/>
+              </w:rPr>
+            </w:pPr>
+          </w:p>
+          <w:p>
+            <w:pPr>
+              <w:autoSpaceDE w:val="0"/>
+              <w:autoSpaceDN w:val="0"/>
+              <w:adjustRightInd w:val="0"/>
+              <w:rPr>
+                <w:rFonts w:cstheme="minorHAnsi"/>
+                <w:color w:val="000000"/>
+              </w:rPr>
+            </w:pPr>
+            <w:r>
+              <w:rPr>
+                <w:rFonts w:cstheme="minorHAnsi"/>
+                <w:color w:val="000000"/>
+              </w:rPr>
+              <w:t>/**</w:t>
+            </w:r>
+          </w:p>
+          <w:p>
+            <w:pPr>
+              <w:autoSpaceDE w:val="0"/>
+              <w:autoSpaceDN w:val="0"/>
+              <w:adjustRightInd w:val="0"/>
+              <w:rPr>
+                <w:rFonts w:cstheme="minorHAnsi"/>
+                <w:color w:val="000000"/>
+              </w:rPr>
+            </w:pPr>
+            <w:r>
+              <w:rPr>
+                <w:rFonts w:cstheme="minorHAnsi"/>
+                <w:color w:val="000000"/>
+              </w:rPr>
+              <w:t xml:space="preserve"> * @brief Defines for program.</w:t>
+            </w:r>
+          </w:p>
+          <w:p>
+            <w:pPr>
+              <w:autoSpaceDE w:val="0"/>
+              <w:autoSpaceDN w:val="0"/>
+              <w:adjustRightInd w:val="0"/>
+              <w:rPr>
+                <w:rFonts w:cstheme="minorHAnsi"/>
+                <w:color w:val="000000"/>
+              </w:rPr>
+            </w:pPr>
+            <w:r>
+              <w:rPr>
+                <w:rFonts w:cstheme="minorHAnsi"/>
+                <w:color w:val="000000"/>
+              </w:rPr>
+              <w:t xml:space="preserve"> * </w:t>
+            </w:r>
+          </w:p>
+          <w:p>
+            <w:pPr>
+              <w:autoSpaceDE w:val="0"/>
+              <w:autoSpaceDN w:val="0"/>
+              <w:adjustRightInd w:val="0"/>
+              <w:rPr>
+                <w:rFonts w:cstheme="minorHAnsi"/>
+                <w:color w:val="000000"/>
+              </w:rPr>
+            </w:pPr>
+            <w:r>
+              <w:rPr>
+                <w:rFonts w:cstheme="minorHAnsi"/>
+                <w:color w:val="000000"/>
+              </w:rPr>
+              <w:t xml:space="preserve"> */</w:t>
+            </w:r>
+          </w:p>
+          <w:p>
+            <w:pPr>
+              <w:autoSpaceDE w:val="0"/>
+              <w:autoSpaceDN w:val="0"/>
+              <w:adjustRightInd w:val="0"/>
+              <w:rPr>
+                <w:rFonts w:cstheme="minorHAnsi"/>
+                <w:color w:val="000000"/>
+              </w:rPr>
+            </w:pPr>
+            <w:r>
+              <w:rPr>
+                <w:rFonts w:cstheme="minorHAnsi"/>
+                <w:color w:val="000000"/>
+              </w:rPr>
+              <w:t>#define N   256</w:t>
+            </w:r>
+          </w:p>
+          <w:p>
+            <w:pPr>
+              <w:autoSpaceDE w:val="0"/>
+              <w:autoSpaceDN w:val="0"/>
+              <w:adjustRightInd w:val="0"/>
+              <w:rPr>
+                <w:rFonts w:cstheme="minorHAnsi"/>
+                <w:color w:val="000000"/>
+              </w:rPr>
+            </w:pPr>
+            <w:r>
+              <w:rPr>
+                <w:rFonts w:cstheme="minorHAnsi"/>
+                <w:color w:val="000000"/>
+              </w:rPr>
+              <w:t>#define A   32</w:t>
+            </w:r>
+          </w:p>
+          <w:p>
+            <w:pPr>
+              <w:autoSpaceDE w:val="0"/>
+              <w:autoSpaceDN w:val="0"/>
+              <w:adjustRightInd w:val="0"/>
+              <w:rPr>
+                <w:rFonts w:cstheme="minorHAnsi"/>
+                <w:color w:val="000000"/>
+              </w:rPr>
+            </w:pPr>
+          </w:p>
+          <w:p>
+            <w:pPr>
+              <w:autoSpaceDE w:val="0"/>
+              <w:autoSpaceDN w:val="0"/>
+              <w:adjustRightInd w:val="0"/>
+              <w:rPr>
+                <w:rFonts w:cstheme="minorHAnsi"/>
+                <w:color w:val="000000"/>
+              </w:rPr>
+            </w:pPr>
+            <w:r>
+              <w:rPr>
+                <w:rFonts w:cstheme="minorHAnsi"/>
+                <w:color w:val="000000"/>
+              </w:rPr>
+              <w:t>/**</w:t>
+            </w:r>
+          </w:p>
+          <w:p>
+            <w:pPr>
+              <w:autoSpaceDE w:val="0"/>
+              <w:autoSpaceDN w:val="0"/>
+              <w:adjustRightInd w:val="0"/>
+              <w:rPr>
+                <w:rFonts w:cstheme="minorHAnsi"/>
+                <w:color w:val="000000"/>
+              </w:rPr>
+            </w:pPr>
+            <w:r>
+              <w:rPr>
+                <w:rFonts w:cstheme="minorHAnsi"/>
+                <w:color w:val="000000"/>
+              </w:rPr>
+              <w:t xml:space="preserve"> * @brief inline code for prompt, scan, display conversion results.</w:t>
+            </w:r>
+          </w:p>
+          <w:p>
+            <w:pPr>
+              <w:autoSpaceDE w:val="0"/>
+              <w:autoSpaceDN w:val="0"/>
+              <w:adjustRightInd w:val="0"/>
+              <w:rPr>
+                <w:rFonts w:cstheme="minorHAnsi"/>
+                <w:color w:val="000000"/>
+              </w:rPr>
+            </w:pPr>
+            <w:r>
+              <w:rPr>
+                <w:rFonts w:cstheme="minorHAnsi"/>
+                <w:color w:val="000000"/>
+              </w:rPr>
+              <w:t xml:space="preserve"> * </w:t>
+            </w:r>
+          </w:p>
+          <w:p>
+            <w:pPr>
+              <w:autoSpaceDE w:val="0"/>
+              <w:autoSpaceDN w:val="0"/>
+              <w:adjustRightInd w:val="0"/>
+              <w:rPr>
+                <w:rFonts w:cstheme="minorHAnsi"/>
+                <w:color w:val="000000"/>
+              </w:rPr>
+            </w:pPr>
+            <w:r>
+              <w:rPr>
+                <w:rFonts w:cstheme="minorHAnsi"/>
+                <w:color w:val="000000"/>
+              </w:rPr>
+              <w:t xml:space="preserve"> * @return int </w:t>
+            </w:r>
+          </w:p>
+          <w:p>
+            <w:pPr>
+              <w:autoSpaceDE w:val="0"/>
+              <w:autoSpaceDN w:val="0"/>
+              <w:adjustRightInd w:val="0"/>
+              <w:rPr>
+                <w:rFonts w:cstheme="minorHAnsi"/>
+                <w:color w:val="000000"/>
+              </w:rPr>
+            </w:pPr>
+            <w:r>
+              <w:rPr>
+                <w:rFonts w:cstheme="minorHAnsi"/>
+                <w:color w:val="000000"/>
+              </w:rPr>
+              <w:t xml:space="preserve"> */</w:t>
+            </w:r>
+          </w:p>
+          <w:p>
+            <w:pPr>
+              <w:autoSpaceDE w:val="0"/>
+              <w:autoSpaceDN w:val="0"/>
+              <w:adjustRightInd w:val="0"/>
+              <w:rPr>
+                <w:rFonts w:cstheme="minorHAnsi"/>
+                <w:color w:val="000000"/>
+              </w:rPr>
+            </w:pPr>
+            <w:r>
+              <w:rPr>
+                <w:rFonts w:cstheme="minorHAnsi"/>
+                <w:color w:val="000000"/>
+              </w:rPr>
+              <w:t>int main(void){</w:t>
+            </w:r>
+          </w:p>
+          <w:p>
+            <w:pPr>
+              <w:autoSpaceDE w:val="0"/>
+              <w:autoSpaceDN w:val="0"/>
+              <w:adjustRightInd w:val="0"/>
+              <w:rPr>
+                <w:rFonts w:cstheme="minorHAnsi"/>
+                <w:color w:val="000000"/>
+              </w:rPr>
+            </w:pPr>
+            <w:r>
+              <w:rPr>
+                <w:rFonts w:cstheme="minorHAnsi"/>
+                <w:color w:val="000000"/>
+              </w:rPr>
+              <w:t xml:space="preserve">    float temp = 5.0/9.0;</w:t>
+            </w:r>
+          </w:p>
+          <w:p>
+            <w:pPr>
+              <w:autoSpaceDE w:val="0"/>
+              <w:autoSpaceDN w:val="0"/>
+              <w:adjustRightInd w:val="0"/>
+              <w:rPr>
+                <w:rFonts w:cstheme="minorHAnsi"/>
+                <w:color w:val="000000"/>
+              </w:rPr>
+            </w:pPr>
+            <w:r>
+              <w:rPr>
+                <w:rFonts w:cstheme="minorHAnsi"/>
+                <w:color w:val="000000"/>
+              </w:rPr>
+              <w:t xml:space="preserve">    float F = 0.0;</w:t>
+            </w:r>
+          </w:p>
+          <w:p>
+            <w:pPr>
+              <w:autoSpaceDE w:val="0"/>
+              <w:autoSpaceDN w:val="0"/>
+              <w:adjustRightInd w:val="0"/>
+              <w:rPr>
+                <w:rFonts w:cstheme="minorHAnsi"/>
+                <w:color w:val="000000"/>
+              </w:rPr>
+            </w:pPr>
+            <w:r>
+              <w:rPr>
+                <w:rFonts w:cstheme="minorHAnsi"/>
+                <w:color w:val="000000"/>
+              </w:rPr>
+              <w:t xml:space="preserve">    float C = 0.0;</w:t>
+            </w:r>
+          </w:p>
+          <w:p>
+            <w:pPr>
+              <w:autoSpaceDE w:val="0"/>
+              <w:autoSpaceDN w:val="0"/>
+              <w:adjustRightInd w:val="0"/>
+              <w:rPr>
+                <w:rFonts w:cstheme="minorHAnsi"/>
+                <w:color w:val="000000"/>
+              </w:rPr>
+            </w:pPr>
+            <w:r>
+              <w:rPr>
+                <w:rFonts w:cstheme="minorHAnsi"/>
+                <w:color w:val="000000"/>
+              </w:rPr>
+              <w:t xml:space="preserve">    char buf[N] = {0};</w:t>
+            </w:r>
+          </w:p>
+          <w:p>
+            <w:pPr>
+              <w:autoSpaceDE w:val="0"/>
+              <w:autoSpaceDN w:val="0"/>
+              <w:adjustRightInd w:val="0"/>
+              <w:rPr>
+                <w:rFonts w:cstheme="minorHAnsi"/>
+                <w:color w:val="000000"/>
+              </w:rPr>
+            </w:pPr>
+            <w:r>
+              <w:rPr>
+                <w:rFonts w:cstheme="minorHAnsi"/>
+                <w:color w:val="000000"/>
+              </w:rPr>
+              <w:t xml:space="preserve">    float *</w:t>
+            </w:r>
+            <w:proofErr w:type="spellStart"/>
+            <w:r>
+              <w:rPr>
+                <w:rFonts w:cstheme="minorHAnsi"/>
+                <w:color w:val="000000"/>
+              </w:rPr>
+              <w:t>Fp</w:t>
+            </w:r>
+            <w:proofErr w:type="spellEnd"/>
+            <w:r>
+              <w:rPr>
+                <w:rFonts w:cstheme="minorHAnsi"/>
+                <w:color w:val="000000"/>
+              </w:rPr>
+              <w:t xml:space="preserve"> = &amp;F;</w:t>
+            </w:r>
+          </w:p>
+          <w:p>
+            <w:pPr>
+              <w:autoSpaceDE w:val="0"/>
+              <w:autoSpaceDN w:val="0"/>
+              <w:adjustRightInd w:val="0"/>
+              <w:rPr>
+                <w:rFonts w:cstheme="minorHAnsi"/>
+                <w:color w:val="000000"/>
+              </w:rPr>
+            </w:pPr>
+          </w:p>
+          <w:p>
+            <w:pPr>
+              <w:autoSpaceDE w:val="0"/>
+              <w:autoSpaceDN w:val="0"/>
+              <w:adjustRightInd w:val="0"/>
+              <w:rPr>
+                <w:rFonts w:cstheme="minorHAnsi"/>
+                <w:color w:val="000000"/>
+              </w:rPr>
+            </w:pPr>
+            <w:r>
+              <w:rPr>
+                <w:rFonts w:cstheme="minorHAnsi"/>
+                <w:color w:val="000000"/>
+              </w:rPr>
+              <w:t xml:space="preserve">    printf("Enter degrees in Fahrenheit \"</w:t>
+            </w:r>
+            <w:proofErr w:type="spellStart"/>
+            <w:r>
+              <w:rPr>
+                <w:rFonts w:cstheme="minorHAnsi"/>
+                <w:color w:val="000000"/>
+              </w:rPr>
+              <w:t>ff.f</w:t>
+            </w:r>
+            <w:proofErr w:type="spellEnd"/>
+            <w:r>
+              <w:rPr>
+                <w:rFonts w:cstheme="minorHAnsi"/>
+                <w:color w:val="000000"/>
+              </w:rPr>
+              <w:t>\": ");</w:t>
+            </w:r>
+          </w:p>
+          <w:p>
+            <w:pPr>
+              <w:autoSpaceDE w:val="0"/>
+              <w:autoSpaceDN w:val="0"/>
+              <w:adjustRightInd w:val="0"/>
+              <w:rPr>
+                <w:rFonts w:cstheme="minorHAnsi"/>
+                <w:color w:val="000000"/>
+              </w:rPr>
+            </w:pPr>
+            <w:r>
+              <w:rPr>
+                <w:rFonts w:cstheme="minorHAnsi"/>
+                <w:color w:val="000000"/>
+              </w:rPr>
+              <w:t xml:space="preserve">    scanf("%f", </w:t>
+            </w:r>
+            <w:proofErr w:type="spellStart"/>
+            <w:r>
+              <w:rPr>
+                <w:rFonts w:cstheme="minorHAnsi"/>
+                <w:color w:val="000000"/>
+              </w:rPr>
+              <w:t>Fp</w:t>
+            </w:r>
+            <w:proofErr w:type="spellEnd"/>
+            <w:r>
+              <w:rPr>
+                <w:rFonts w:cstheme="minorHAnsi"/>
+                <w:color w:val="000000"/>
+              </w:rPr>
+              <w:t>);</w:t>
+            </w:r>
+            <w:bookmarkStart w:id="1" w:name="_GoBack"/>
+            <w:bookmarkEnd w:id="1"/>
+          </w:p>
+          <w:p>
+            <w:pPr>
+              <w:autoSpaceDE w:val="0"/>
+              <w:autoSpaceDN w:val="0"/>
+              <w:adjustRightInd w:val="0"/>
+              <w:rPr>
+                <w:rFonts w:cstheme="minorHAnsi"/>
+                <w:color w:val="000000"/>
+              </w:rPr>
+            </w:pPr>
+            <w:r>
+              <w:rPr>
+                <w:rFonts w:cstheme="minorHAnsi"/>
+                <w:color w:val="000000"/>
+              </w:rPr>
+              <w:t xml:space="preserve">    </w:t>
+            </w:r>
+            <w:proofErr w:type="spellStart"/>
+            <w:r>
+              <w:rPr>
+                <w:rFonts w:cstheme="minorHAnsi"/>
+                <w:color w:val="000000"/>
+              </w:rPr>
+              <w:t>getchar</w:t>
+            </w:r>
+            <w:proofErr w:type="spellEnd"/>
+            <w:r>
+              <w:rPr>
+                <w:rFonts w:cstheme="minorHAnsi"/>
+                <w:color w:val="000000"/>
+              </w:rPr>
+              <w:t>();</w:t>
+            </w:r>
+          </w:p>
+          <w:p>
+            <w:pPr>
+              <w:autoSpaceDE w:val="0"/>
+              <w:autoSpaceDN w:val="0"/>
+              <w:adjustRightInd w:val="0"/>
+              <w:rPr>
+                <w:rFonts w:cstheme="minorHAnsi"/>
+                <w:color w:val="000000"/>
+              </w:rPr>
+            </w:pPr>
+            <w:r>
+              <w:rPr>
+                <w:rFonts w:cstheme="minorHAnsi"/>
+                <w:color w:val="000000"/>
+              </w:rPr>
+              <w:t xml:space="preserve">    printf("\n");</w:t>
+            </w:r>
+          </w:p>
+          <w:p>
+            <w:pPr>
+              <w:autoSpaceDE w:val="0"/>
+              <w:autoSpaceDN w:val="0"/>
+              <w:adjustRightInd w:val="0"/>
+              <w:rPr>
+                <w:rFonts w:cstheme="minorHAnsi"/>
+                <w:color w:val="000000"/>
+              </w:rPr>
+            </w:pPr>
+          </w:p>
+          <w:p>
+            <w:pPr>
+              <w:autoSpaceDE w:val="0"/>
+              <w:autoSpaceDN w:val="0"/>
+              <w:adjustRightInd w:val="0"/>
+              <w:rPr>
+                <w:rFonts w:cstheme="minorHAnsi"/>
+                <w:color w:val="000000"/>
+              </w:rPr>
+            </w:pPr>
+            <w:r>
+              <w:rPr>
+                <w:rFonts w:cstheme="minorHAnsi"/>
+                <w:color w:val="000000"/>
+              </w:rPr>
+              <w:t xml:space="preserve">    //Operations</w:t>
+            </w:r>
+          </w:p>
+          <w:p>
+            <w:pPr>
+              <w:autoSpaceDE w:val="0"/>
+              <w:autoSpaceDN w:val="0"/>
+              <w:adjustRightInd w:val="0"/>
+              <w:rPr>
+                <w:rFonts w:cstheme="minorHAnsi"/>
+                <w:color w:val="000000"/>
+              </w:rPr>
+            </w:pPr>
+            <w:r>
+              <w:rPr>
+                <w:rFonts w:cstheme="minorHAnsi"/>
+                <w:color w:val="000000"/>
+              </w:rPr>
+              <w:t xml:space="preserve">    temp = ((F-A)*temp);</w:t>
+            </w:r>
+          </w:p>
+          <w:p>
+            <w:pPr>
+              <w:autoSpaceDE w:val="0"/>
+              <w:autoSpaceDN w:val="0"/>
+              <w:adjustRightInd w:val="0"/>
+              <w:rPr>
+                <w:rFonts w:cstheme="minorHAnsi"/>
+                <w:color w:val="000000"/>
+              </w:rPr>
+            </w:pPr>
+          </w:p>
+          <w:p>
+            <w:pPr>
+              <w:autoSpaceDE w:val="0"/>
+              <w:autoSpaceDN w:val="0"/>
+              <w:adjustRightInd w:val="0"/>
+              <w:rPr>
+                <w:rFonts w:cstheme="minorHAnsi"/>
+                <w:color w:val="000000"/>
+              </w:rPr>
+            </w:pPr>
+            <w:r>
+              <w:rPr>
+                <w:rFonts w:cstheme="minorHAnsi"/>
+                <w:color w:val="000000"/>
+              </w:rPr>
+              <w:t xml:space="preserve">    printf("Result: %f degrees C\n", temp);</w:t>
+            </w:r>
+          </w:p>
+          <w:p>
+            <w:pPr>
+              <w:autoSpaceDE w:val="0"/>
+              <w:autoSpaceDN w:val="0"/>
+              <w:adjustRightInd w:val="0"/>
+              <w:rPr>
+                <w:rFonts w:cstheme="minorHAnsi"/>
+                <w:color w:val="000000"/>
+              </w:rPr>
+            </w:pPr>
+            <w:r>
+              <w:rPr>
+                <w:rFonts w:cstheme="minorHAnsi"/>
+                <w:color w:val="000000"/>
+              </w:rPr>
+              <w:t xml:space="preserve">    </w:t>
+            </w:r>
+          </w:p>
+          <w:p>
+            <w:pPr>
+              <w:autoSpaceDE w:val="0"/>
+              <w:autoSpaceDN w:val="0"/>
+              <w:adjustRightInd w:val="0"/>
+              <w:rPr>
+                <w:rFonts w:cstheme="minorHAnsi"/>
+                <w:color w:val="000000"/>
+              </w:rPr>
+            </w:pPr>
+            <w:r>
+              <w:rPr>
+                <w:rFonts w:cstheme="minorHAnsi"/>
+                <w:color w:val="000000"/>
+              </w:rPr>
+              <w:t xml:space="preserve">    return 1;</w:t>
+            </w:r>
+          </w:p>
+          <w:p>
+            <w:pPr>
+              <w:autoSpaceDE w:val="0"/>
+              <w:autoSpaceDN w:val="0"/>
+              <w:adjustRightInd w:val="0"/>
+              <w:rPr>
+                <w:rFonts w:cstheme="minorHAnsi"/>
+                <w:color w:val="000000"/>
+              </w:rPr>
+            </w:pPr>
+            <w:r>
+              <w:rPr>
+                <w:rFonts w:cstheme="minorHAnsi"/>
+                <w:color w:val="000000"/>
+              </w:rPr>
+              <w:t>}</w:t>
+            </w:r>
+          </w:p>
+          <w:p>
+            <w:pPr>
+              <w:autoSpaceDE w:val="0"/>
+              <w:autoSpaceDN w:val="0"/>
+              <w:adjustRightInd w:val="0"/>
+              <w:rPr>
+                <w:rFonts w:cstheme="minorHAnsi"/>
+                <w:b/>
+                <w:color w:val="000000"/>
+              </w:rPr>
+            </w:pPr>
+          </w:p>
+        </w:tc>
+      </w:tr>
+    </w:tbl>
+    <w:p>
+      <w:pPr>
+        <w:autoSpaceDE w:val="0"/>
+        <w:autoSpaceDN w:val="0"/>
+        <w:adjustRightInd w:val="0"/>
+        <w:spacing w:line="240" w:lineRule="auto"/>
+        <w:rPr>
+          <w:rFonts w:cstheme="minorHAnsi"/>
+          <w:b/>
+          <w:color w:val="000000"/>
+        </w:rPr>
+      </w:pPr>
+    </w:p>
+    <w:p>
+      <w:pPr>
+        <w:autoSpaceDE w:val="0"/>
+        <w:autoSpaceDN w:val="0"/>
+        <w:adjustRightInd w:val="0"/>
+        <w:spacing w:line="240" w:lineRule="auto"/>
+        <w:rPr>
+          <w:rFonts w:cstheme="minorHAnsi"/>
+          <w:b/>
+          <w:color w:val="000000"/>
+        </w:rPr>
+      </w:pPr>
+      <w:r>
+        <w:rPr>
+          <w:rFonts w:cstheme="minorHAnsi"/>
+          <w:b/>
+          <w:color w:val="000000"/>
+        </w:rPr>
+        <w:t xml:space="preserve">2. To compile your C program, enter the command gcc -g -o filename </w:t>
+      </w:r>
+      <w:proofErr w:type="spellStart"/>
+      <w:r>
+        <w:rPr>
+          <w:rFonts w:cstheme="minorHAnsi"/>
+          <w:b/>
+          <w:color w:val="000000"/>
+        </w:rPr>
+        <w:t>filename.c</w:t>
+      </w:r>
+      <w:proofErr w:type="spellEnd"/>
+      <w:r>
+        <w:rPr>
+          <w:rFonts w:cstheme="minorHAnsi"/>
+          <w:b/>
+          <w:color w:val="000000"/>
+        </w:rPr>
+        <w:t xml:space="preserve"> where filename is the name you gave your C file. The –g switch tells the compiler to include debug information that will be used by the </w:t>
+      </w:r>
+      <w:proofErr w:type="spellStart"/>
+      <w:r>
+        <w:rPr>
+          <w:rFonts w:cstheme="minorHAnsi"/>
+          <w:b/>
+          <w:color w:val="000000"/>
+        </w:rPr>
+        <w:t>gdb</w:t>
+      </w:r>
+      <w:proofErr w:type="spellEnd"/>
+      <w:r>
+        <w:rPr>
+          <w:rFonts w:cstheme="minorHAnsi"/>
+          <w:b/>
+          <w:color w:val="000000"/>
+        </w:rPr>
+        <w:t xml:space="preserve"> debugger.</w:t>
+      </w:r>
+    </w:p>
+    <w:p>
+      <w:pPr>
+        <w:autoSpaceDE w:val="0"/>
+        <w:autoSpaceDN w:val="0"/>
+        <w:adjustRightInd w:val="0"/>
+        <w:spacing w:line="240" w:lineRule="auto"/>
+        <w:rPr>
+          <w:rFonts w:cstheme="minorHAnsi"/>
+          <w:b/>
+          <w:color w:val="000000"/>
+        </w:rPr>
+      </w:pPr>
+      <w:r>
+        <w:rPr>
+          <w:rFonts w:cstheme="minorHAnsi"/>
+          <w:b/>
+          <w:color w:val="000000"/>
+        </w:rPr>
+        <w:t>3. Edit and recompile the .c file until you get no compile errors.</w:t>
+      </w:r>
+    </w:p>
+    <w:p>
+      <w:pPr>
+        <w:autoSpaceDE w:val="0"/>
+        <w:autoSpaceDN w:val="0"/>
+        <w:adjustRightInd w:val="0"/>
+        <w:spacing w:line="240" w:lineRule="auto"/>
+        <w:rPr>
+          <w:rFonts w:cstheme="minorHAnsi"/>
+          <w:b/>
+          <w:color w:val="000000"/>
+        </w:rPr>
+      </w:pPr>
+      <w:r>
+        <w:rPr>
+          <w:rFonts w:cstheme="minorHAnsi"/>
+          <w:b/>
+          <w:color w:val="000000"/>
+        </w:rPr>
+        <w:t>4. To run the program from the command line, just enter ./filename.</w:t>
+      </w:r>
+    </w:p>
+    <w:p>
+      <w:pPr>
+        <w:rPr>
+          <w:rFonts w:cstheme="minorHAnsi"/>
+          <w:b/>
+          <w:color w:val="000000"/>
+        </w:rPr>
+      </w:pPr>
+      <w:r>
+        <w:rPr>
+          <w:rFonts w:cstheme="minorHAnsi"/>
+          <w:b/>
+          <w:color w:val="000000"/>
+        </w:rPr>
+        <w:br w:type="page"/>
+      </w:r>
+    </w:p>
+    <w:p>
+      <w:pPr>
+        <w:autoSpaceDE w:val="0"/>
+        <w:autoSpaceDN w:val="0"/>
+        <w:adjustRightInd w:val="0"/>
+        <w:spacing w:line="240" w:lineRule="auto"/>
+        <w:rPr>
+          <w:rFonts w:cstheme="minorHAnsi"/>
+          <w:b/>
+          <w:color w:val="000000"/>
+        </w:rPr>
+      </w:pPr>
+      <w:r>
+        <w:rPr>
+          <w:rFonts w:cstheme="minorHAnsi"/>
+          <w:b/>
+          <w:color w:val="000000"/>
+        </w:rPr>
+        <w:lastRenderedPageBreak/>
+        <w:t>5. If the program functions correctly, rejoice, turn off script, print the typescript file, and print the C source file.</w:t>
+      </w:r>
+    </w:p>
+    <w:tbl>
+      <w:tblPr>
+        <w:tblStyle w:val="TableGrid"/>
+        <w:tblW w:w="0" w:type="auto"/>
+        <w:tblLook w:val="04A0" w:firstRow="1" w:lastRow="0" w:firstColumn="1" w:lastColumn="0" w:noHBand="0" w:noVBand="1"/>
+      </w:tblPr>
+      <w:tblGrid>
+        <w:gridCol w:w="9350"/>
+      </w:tblGrid>
+      <w:tr>
+        <w:tc>
+          <w:tcPr>
+            <w:tcW w:w="9350" w:type="dxa"/>
+          </w:tcPr>
+          <w:p>
+            <w:pPr>
+              <w:autoSpaceDE w:val="0"/>
+              <w:autoSpaceDN w:val="0"/>
+              <w:adjustRightInd w:val="0"/>
+              <w:rPr>
+                <w:rFonts w:cstheme="minorHAnsi"/>
                 <w:color w:val="000000"/>
               </w:rPr>
             </w:pPr>
@@ -3743,7 +4705,6 @@
                 <w:rFonts w:cstheme="minorHAnsi"/>
                 <w:color w:val="000000"/>
               </w:rPr>
-              <w:lastRenderedPageBreak/>
               <w:t xml:space="preserve">     scanf("%f", </w:t>
             </w:r>
             <w:proofErr w:type="spellStart"/>
@@ -4595,8 +5556,6 @@
                 <w:color w:val="000000"/>
               </w:rPr>
             </w:pPr>
-            <w:bookmarkStart w:id="1" w:name="_GoBack"/>
-            <w:bookmarkEnd w:id="1"/>
           </w:p>
         </w:tc>
       </w:tr>
@@ -4728,6 +5687,7 @@
           <w:b/>
           <w:color w:val="000000"/>
         </w:rPr>
+        <w:lastRenderedPageBreak/>
         <w:t xml:space="preserve">8. Read through the pages using the arrow keys to find out how to use </w:t>
       </w:r>
       <w:proofErr w:type="spellStart"/>
@@ -4929,7 +5889,6 @@
           <w:b/>
           <w:color w:val="000000"/>
         </w:rPr>
-        <w:lastRenderedPageBreak/>
         <w:t xml:space="preserve">1. Following the notes from the lecture, create a simple </w:t>
       </w:r>
       <w:proofErr w:type="spellStart"/>
@@ -4987,6 +5946,667 @@
         <w:t xml:space="preserve"> function prints “Hello, Kernel” and the exit function prints “Goodbye, Kernel”.</w:t>
       </w:r>
     </w:p>
+    <w:tbl>
+      <w:tblPr>
+        <w:tblStyle w:val="TableGrid"/>
+        <w:tblW w:w="0" w:type="auto"/>
+        <w:tblLook w:val="04A0" w:firstRow="1" w:lastRow="0" w:firstColumn="1" w:lastColumn="0" w:noHBand="0" w:noVBand="1"/>
+      </w:tblPr>
+      <w:tblGrid>
+        <w:gridCol w:w="9350"/>
+      </w:tblGrid>
+      <w:tr>
+        <w:tc>
+          <w:tcPr>
+            <w:tcW w:w="9350" w:type="dxa"/>
+          </w:tcPr>
+          <w:p>
+            <w:pPr>
+              <w:autoSpaceDE w:val="0"/>
+              <w:autoSpaceDN w:val="0"/>
+              <w:adjustRightInd w:val="0"/>
+              <w:rPr>
+                <w:rFonts w:cstheme="minorHAnsi"/>
+                <w:color w:val="000000"/>
+              </w:rPr>
+            </w:pPr>
+          </w:p>
+          <w:p>
+            <w:pPr>
+              <w:autoSpaceDE w:val="0"/>
+              <w:autoSpaceDN w:val="0"/>
+              <w:adjustRightInd w:val="0"/>
+              <w:rPr>
+                <w:rFonts w:cstheme="minorHAnsi"/>
+                <w:color w:val="000000"/>
+              </w:rPr>
+            </w:pPr>
+            <w:r>
+              <w:rPr>
+                <w:rFonts w:cstheme="minorHAnsi"/>
+                <w:color w:val="000000"/>
+              </w:rPr>
+              <w:t>/**</w:t>
+            </w:r>
+          </w:p>
+          <w:p>
+            <w:pPr>
+              <w:autoSpaceDE w:val="0"/>
+              <w:autoSpaceDN w:val="0"/>
+              <w:adjustRightInd w:val="0"/>
+              <w:rPr>
+                <w:rFonts w:cstheme="minorHAnsi"/>
+                <w:color w:val="000000"/>
+              </w:rPr>
+            </w:pPr>
+            <w:r>
+              <w:rPr>
+                <w:rFonts w:cstheme="minorHAnsi"/>
+                <w:color w:val="000000"/>
+              </w:rPr>
+              <w:t xml:space="preserve"> * @file </w:t>
+            </w:r>
+            <w:proofErr w:type="spellStart"/>
+            <w:r>
+              <w:rPr>
+                <w:rFonts w:cstheme="minorHAnsi"/>
+                <w:color w:val="000000"/>
+              </w:rPr>
+              <w:t>hello.c</w:t>
+            </w:r>
+            <w:proofErr w:type="spellEnd"/>
+          </w:p>
+          <w:p>
+            <w:pPr>
+              <w:autoSpaceDE w:val="0"/>
+              <w:autoSpaceDN w:val="0"/>
+              <w:adjustRightInd w:val="0"/>
+              <w:rPr>
+                <w:rFonts w:cstheme="minorHAnsi"/>
+                <w:color w:val="000000"/>
+              </w:rPr>
+            </w:pPr>
+            <w:r>
+              <w:rPr>
+                <w:rFonts w:cstheme="minorHAnsi"/>
+                <w:color w:val="000000"/>
+              </w:rPr>
+              <w:t xml:space="preserve"> * @author Michael Escue</w:t>
+            </w:r>
+          </w:p>
+          <w:p>
+            <w:pPr>
+              <w:autoSpaceDE w:val="0"/>
+              <w:autoSpaceDN w:val="0"/>
+              <w:adjustRightInd w:val="0"/>
+              <w:rPr>
+                <w:rFonts w:cstheme="minorHAnsi"/>
+                <w:color w:val="000000"/>
+              </w:rPr>
+            </w:pPr>
+            <w:r>
+              <w:rPr>
+                <w:rFonts w:cstheme="minorHAnsi"/>
+                <w:color w:val="000000"/>
+              </w:rPr>
+              <w:t xml:space="preserve"> * @brief A file for implementing hello module.</w:t>
+            </w:r>
+          </w:p>
+          <w:p>
+            <w:pPr>
+              <w:autoSpaceDE w:val="0"/>
+              <w:autoSpaceDN w:val="0"/>
+              <w:adjustRightInd w:val="0"/>
+              <w:rPr>
+                <w:rFonts w:cstheme="minorHAnsi"/>
+                <w:color w:val="000000"/>
+              </w:rPr>
+            </w:pPr>
+            <w:r>
+              <w:rPr>
+                <w:rFonts w:cstheme="minorHAnsi"/>
+                <w:color w:val="000000"/>
+              </w:rPr>
+              <w:t xml:space="preserve"> * @version 0.1</w:t>
+            </w:r>
+          </w:p>
+          <w:p>
+            <w:pPr>
+              <w:autoSpaceDE w:val="0"/>
+              <w:autoSpaceDN w:val="0"/>
+              <w:adjustRightInd w:val="0"/>
+              <w:rPr>
+                <w:rFonts w:cstheme="minorHAnsi"/>
+                <w:color w:val="000000"/>
+              </w:rPr>
+            </w:pPr>
+            <w:r>
+              <w:rPr>
+                <w:rFonts w:cstheme="minorHAnsi"/>
+                <w:color w:val="000000"/>
+              </w:rPr>
+              <w:t xml:space="preserve"> * @date 2019-04-14</w:t>
+            </w:r>
+          </w:p>
+          <w:p>
+            <w:pPr>
+              <w:autoSpaceDE w:val="0"/>
+              <w:autoSpaceDN w:val="0"/>
+              <w:adjustRightInd w:val="0"/>
+              <w:rPr>
+                <w:rFonts w:cstheme="minorHAnsi"/>
+                <w:color w:val="000000"/>
+              </w:rPr>
+            </w:pPr>
+            <w:r>
+              <w:rPr>
+                <w:rFonts w:cstheme="minorHAnsi"/>
+                <w:color w:val="000000"/>
+              </w:rPr>
+              <w:t xml:space="preserve"> * </w:t>
+            </w:r>
+          </w:p>
+          <w:p>
+            <w:pPr>
+              <w:autoSpaceDE w:val="0"/>
+              <w:autoSpaceDN w:val="0"/>
+              <w:adjustRightInd w:val="0"/>
+              <w:rPr>
+                <w:rFonts w:cstheme="minorHAnsi"/>
+                <w:color w:val="000000"/>
+              </w:rPr>
+            </w:pPr>
+            <w:r>
+              <w:rPr>
+                <w:rFonts w:cstheme="minorHAnsi"/>
+                <w:color w:val="000000"/>
+              </w:rPr>
+              <w:t xml:space="preserve"> * @Code provided by Peter (PJ) Waskiewicz</w:t>
+            </w:r>
+          </w:p>
+          <w:p>
+            <w:pPr>
+              <w:autoSpaceDE w:val="0"/>
+              <w:autoSpaceDN w:val="0"/>
+              <w:adjustRightInd w:val="0"/>
+              <w:rPr>
+                <w:rFonts w:cstheme="minorHAnsi"/>
+                <w:color w:val="000000"/>
+              </w:rPr>
+            </w:pPr>
+            <w:r>
+              <w:rPr>
+                <w:rFonts w:cstheme="minorHAnsi"/>
+                <w:color w:val="000000"/>
+              </w:rPr>
+              <w:t xml:space="preserve"> * </w:t>
+            </w:r>
+          </w:p>
+          <w:p>
+            <w:pPr>
+              <w:autoSpaceDE w:val="0"/>
+              <w:autoSpaceDN w:val="0"/>
+              <w:adjustRightInd w:val="0"/>
+              <w:rPr>
+                <w:rFonts w:cstheme="minorHAnsi"/>
+                <w:color w:val="000000"/>
+              </w:rPr>
+            </w:pPr>
+            <w:r>
+              <w:rPr>
+                <w:rFonts w:cstheme="minorHAnsi"/>
+                <w:color w:val="000000"/>
+              </w:rPr>
+              <w:t xml:space="preserve"> */</w:t>
+            </w:r>
+          </w:p>
+          <w:p>
+            <w:pPr>
+              <w:autoSpaceDE w:val="0"/>
+              <w:autoSpaceDN w:val="0"/>
+              <w:adjustRightInd w:val="0"/>
+              <w:rPr>
+                <w:rFonts w:cstheme="minorHAnsi"/>
+                <w:color w:val="000000"/>
+              </w:rPr>
+            </w:pPr>
+          </w:p>
+          <w:p>
+            <w:pPr>
+              <w:autoSpaceDE w:val="0"/>
+              <w:autoSpaceDN w:val="0"/>
+              <w:adjustRightInd w:val="0"/>
+              <w:rPr>
+                <w:rFonts w:cstheme="minorHAnsi"/>
+                <w:color w:val="000000"/>
+              </w:rPr>
+            </w:pPr>
+            <w:r>
+              <w:rPr>
+                <w:rFonts w:cstheme="minorHAnsi"/>
+                <w:color w:val="000000"/>
+              </w:rPr>
+              <w:t>#include &lt;</w:t>
+            </w:r>
+            <w:proofErr w:type="spellStart"/>
+            <w:r>
+              <w:rPr>
+                <w:rFonts w:cstheme="minorHAnsi"/>
+                <w:color w:val="000000"/>
+              </w:rPr>
+              <w:t>linux</w:t>
+            </w:r>
+            <w:proofErr w:type="spellEnd"/>
+            <w:r>
+              <w:rPr>
+                <w:rFonts w:cstheme="minorHAnsi"/>
+                <w:color w:val="000000"/>
+              </w:rPr>
+              <w:t>/</w:t>
+            </w:r>
+            <w:proofErr w:type="spellStart"/>
+            <w:r>
+              <w:rPr>
+                <w:rFonts w:cstheme="minorHAnsi"/>
+                <w:color w:val="000000"/>
+              </w:rPr>
+              <w:t>init.h</w:t>
+            </w:r>
+            <w:proofErr w:type="spellEnd"/>
+            <w:r>
+              <w:rPr>
+                <w:rFonts w:cstheme="minorHAnsi"/>
+                <w:color w:val="000000"/>
+              </w:rPr>
+              <w:t>&gt;</w:t>
+            </w:r>
+          </w:p>
+          <w:p>
+            <w:pPr>
+              <w:autoSpaceDE w:val="0"/>
+              <w:autoSpaceDN w:val="0"/>
+              <w:adjustRightInd w:val="0"/>
+              <w:rPr>
+                <w:rFonts w:cstheme="minorHAnsi"/>
+                <w:color w:val="000000"/>
+              </w:rPr>
+            </w:pPr>
+            <w:r>
+              <w:rPr>
+                <w:rFonts w:cstheme="minorHAnsi"/>
+                <w:color w:val="000000"/>
+              </w:rPr>
+              <w:t>#include &lt;</w:t>
+            </w:r>
+            <w:proofErr w:type="spellStart"/>
+            <w:r>
+              <w:rPr>
+                <w:rFonts w:cstheme="minorHAnsi"/>
+                <w:color w:val="000000"/>
+              </w:rPr>
+              <w:t>linux</w:t>
+            </w:r>
+            <w:proofErr w:type="spellEnd"/>
+            <w:r>
+              <w:rPr>
+                <w:rFonts w:cstheme="minorHAnsi"/>
+                <w:color w:val="000000"/>
+              </w:rPr>
+              <w:t>/</w:t>
+            </w:r>
+            <w:proofErr w:type="spellStart"/>
+            <w:r>
+              <w:rPr>
+                <w:rFonts w:cstheme="minorHAnsi"/>
+                <w:color w:val="000000"/>
+              </w:rPr>
+              <w:t>module.h</w:t>
+            </w:r>
+            <w:proofErr w:type="spellEnd"/>
+            <w:r>
+              <w:rPr>
+                <w:rFonts w:cstheme="minorHAnsi"/>
+                <w:color w:val="000000"/>
+              </w:rPr>
+              <w:t>&gt;</w:t>
+            </w:r>
+          </w:p>
+          <w:p>
+            <w:pPr>
+              <w:autoSpaceDE w:val="0"/>
+              <w:autoSpaceDN w:val="0"/>
+              <w:adjustRightInd w:val="0"/>
+              <w:rPr>
+                <w:rFonts w:cstheme="minorHAnsi"/>
+                <w:color w:val="000000"/>
+              </w:rPr>
+            </w:pPr>
+            <w:r>
+              <w:rPr>
+                <w:rFonts w:cstheme="minorHAnsi"/>
+                <w:color w:val="000000"/>
+              </w:rPr>
+              <w:t>MODULE_LICENSE("Dual BSD/GPL");</w:t>
+            </w:r>
+          </w:p>
+          <w:p>
+            <w:pPr>
+              <w:autoSpaceDE w:val="0"/>
+              <w:autoSpaceDN w:val="0"/>
+              <w:adjustRightInd w:val="0"/>
+              <w:rPr>
+                <w:rFonts w:cstheme="minorHAnsi"/>
+                <w:color w:val="000000"/>
+              </w:rPr>
+            </w:pPr>
+          </w:p>
+          <w:p>
+            <w:pPr>
+              <w:autoSpaceDE w:val="0"/>
+              <w:autoSpaceDN w:val="0"/>
+              <w:adjustRightInd w:val="0"/>
+              <w:rPr>
+                <w:rFonts w:cstheme="minorHAnsi"/>
+                <w:color w:val="000000"/>
+              </w:rPr>
+            </w:pPr>
+            <w:r>
+              <w:rPr>
+                <w:rFonts w:cstheme="minorHAnsi"/>
+                <w:color w:val="000000"/>
+              </w:rPr>
+              <w:t>static int __</w:t>
+            </w:r>
+            <w:proofErr w:type="spellStart"/>
+            <w:r>
+              <w:rPr>
+                <w:rFonts w:cstheme="minorHAnsi"/>
+                <w:color w:val="000000"/>
+              </w:rPr>
+              <w:t>init</w:t>
+            </w:r>
+            <w:proofErr w:type="spellEnd"/>
+            <w:r>
+              <w:rPr>
+                <w:rFonts w:cstheme="minorHAnsi"/>
+                <w:color w:val="000000"/>
+              </w:rPr>
+              <w:t xml:space="preserve"> </w:t>
+            </w:r>
+            <w:proofErr w:type="spellStart"/>
+            <w:r>
+              <w:rPr>
+                <w:rFonts w:cstheme="minorHAnsi"/>
+                <w:color w:val="000000"/>
+              </w:rPr>
+              <w:t>hello_init</w:t>
+            </w:r>
+            <w:proofErr w:type="spellEnd"/>
+            <w:r>
+              <w:rPr>
+                <w:rFonts w:cstheme="minorHAnsi"/>
+                <w:color w:val="000000"/>
+              </w:rPr>
+              <w:t>(void){</w:t>
+            </w:r>
+          </w:p>
+          <w:p>
+            <w:pPr>
+              <w:autoSpaceDE w:val="0"/>
+              <w:autoSpaceDN w:val="0"/>
+              <w:adjustRightInd w:val="0"/>
+              <w:rPr>
+                <w:rFonts w:cstheme="minorHAnsi"/>
+                <w:color w:val="000000"/>
+              </w:rPr>
+            </w:pPr>
+            <w:r>
+              <w:rPr>
+                <w:rFonts w:cstheme="minorHAnsi"/>
+                <w:color w:val="000000"/>
+              </w:rPr>
+              <w:t xml:space="preserve">    </w:t>
+            </w:r>
+            <w:proofErr w:type="spellStart"/>
+            <w:r>
+              <w:rPr>
+                <w:rFonts w:cstheme="minorHAnsi"/>
+                <w:color w:val="000000"/>
+              </w:rPr>
+              <w:t>printk</w:t>
+            </w:r>
+            <w:proofErr w:type="spellEnd"/>
+            <w:r>
+              <w:rPr>
+                <w:rFonts w:cstheme="minorHAnsi"/>
+                <w:color w:val="000000"/>
+              </w:rPr>
+              <w:t>(KERN_INFO "Hello, kernel\n");</w:t>
+            </w:r>
+          </w:p>
+          <w:p>
+            <w:pPr>
+              <w:autoSpaceDE w:val="0"/>
+              <w:autoSpaceDN w:val="0"/>
+              <w:adjustRightInd w:val="0"/>
+              <w:rPr>
+                <w:rFonts w:cstheme="minorHAnsi"/>
+                <w:color w:val="000000"/>
+              </w:rPr>
+            </w:pPr>
+            <w:r>
+              <w:rPr>
+                <w:rFonts w:cstheme="minorHAnsi"/>
+                <w:color w:val="000000"/>
+              </w:rPr>
+              <w:t xml:space="preserve">    return 0;</w:t>
+            </w:r>
+          </w:p>
+          <w:p>
+            <w:pPr>
+              <w:autoSpaceDE w:val="0"/>
+              <w:autoSpaceDN w:val="0"/>
+              <w:adjustRightInd w:val="0"/>
+              <w:rPr>
+                <w:rFonts w:cstheme="minorHAnsi"/>
+                <w:color w:val="000000"/>
+              </w:rPr>
+            </w:pPr>
+            <w:r>
+              <w:rPr>
+                <w:rFonts w:cstheme="minorHAnsi"/>
+                <w:color w:val="000000"/>
+              </w:rPr>
+              <w:t>}</w:t>
+            </w:r>
+          </w:p>
+          <w:p>
+            <w:pPr>
+              <w:autoSpaceDE w:val="0"/>
+              <w:autoSpaceDN w:val="0"/>
+              <w:adjustRightInd w:val="0"/>
+              <w:rPr>
+                <w:rFonts w:cstheme="minorHAnsi"/>
+                <w:color w:val="000000"/>
+              </w:rPr>
+            </w:pPr>
+            <w:r>
+              <w:rPr>
+                <w:rFonts w:cstheme="minorHAnsi"/>
+                <w:color w:val="000000"/>
+              </w:rPr>
+              <w:t xml:space="preserve">static void __exit </w:t>
+            </w:r>
+            <w:proofErr w:type="spellStart"/>
+            <w:r>
+              <w:rPr>
+                <w:rFonts w:cstheme="minorHAnsi"/>
+                <w:color w:val="000000"/>
+              </w:rPr>
+              <w:t>hello_exit</w:t>
+            </w:r>
+            <w:proofErr w:type="spellEnd"/>
+            <w:r>
+              <w:rPr>
+                <w:rFonts w:cstheme="minorHAnsi"/>
+                <w:color w:val="000000"/>
+              </w:rPr>
+              <w:t>(void){</w:t>
+            </w:r>
+          </w:p>
+          <w:p>
+            <w:pPr>
+              <w:autoSpaceDE w:val="0"/>
+              <w:autoSpaceDN w:val="0"/>
+              <w:adjustRightInd w:val="0"/>
+              <w:rPr>
+                <w:rFonts w:cstheme="minorHAnsi"/>
+                <w:color w:val="000000"/>
+              </w:rPr>
+            </w:pPr>
+            <w:r>
+              <w:rPr>
+                <w:rFonts w:cstheme="minorHAnsi"/>
+                <w:color w:val="000000"/>
+              </w:rPr>
+              <w:t xml:space="preserve">    </w:t>
+            </w:r>
+            <w:proofErr w:type="spellStart"/>
+            <w:r>
+              <w:rPr>
+                <w:rFonts w:cstheme="minorHAnsi"/>
+                <w:color w:val="000000"/>
+              </w:rPr>
+              <w:t>printk</w:t>
+            </w:r>
+            <w:proofErr w:type="spellEnd"/>
+            <w:r>
+              <w:rPr>
+                <w:rFonts w:cstheme="minorHAnsi"/>
+                <w:color w:val="000000"/>
+              </w:rPr>
+              <w:t>(KERN_INFO "Goodbye, kernel\n");</w:t>
+            </w:r>
+          </w:p>
+          <w:p>
+            <w:pPr>
+              <w:autoSpaceDE w:val="0"/>
+              <w:autoSpaceDN w:val="0"/>
+              <w:adjustRightInd w:val="0"/>
+              <w:rPr>
+                <w:rFonts w:cstheme="minorHAnsi"/>
+                <w:color w:val="000000"/>
+              </w:rPr>
+            </w:pPr>
+            <w:r>
+              <w:rPr>
+                <w:rFonts w:cstheme="minorHAnsi"/>
+                <w:color w:val="000000"/>
+              </w:rPr>
+              <w:t>}</w:t>
+            </w:r>
+          </w:p>
+          <w:p>
+            <w:pPr>
+              <w:autoSpaceDE w:val="0"/>
+              <w:autoSpaceDN w:val="0"/>
+              <w:adjustRightInd w:val="0"/>
+              <w:rPr>
+                <w:rFonts w:cstheme="minorHAnsi"/>
+                <w:color w:val="000000"/>
+              </w:rPr>
+            </w:pPr>
+            <w:proofErr w:type="spellStart"/>
+            <w:r>
+              <w:rPr>
+                <w:rFonts w:cstheme="minorHAnsi"/>
+                <w:color w:val="000000"/>
+              </w:rPr>
+              <w:t>module_init</w:t>
+            </w:r>
+            <w:proofErr w:type="spellEnd"/>
+            <w:r>
+              <w:rPr>
+                <w:rFonts w:cstheme="minorHAnsi"/>
+                <w:color w:val="000000"/>
+              </w:rPr>
+              <w:t>(</w:t>
+            </w:r>
+            <w:proofErr w:type="spellStart"/>
+            <w:r>
+              <w:rPr>
+                <w:rFonts w:cstheme="minorHAnsi"/>
+                <w:color w:val="000000"/>
+              </w:rPr>
+              <w:t>hello_init</w:t>
+            </w:r>
+            <w:proofErr w:type="spellEnd"/>
+            <w:r>
+              <w:rPr>
+                <w:rFonts w:cstheme="minorHAnsi"/>
+                <w:color w:val="000000"/>
+              </w:rPr>
+              <w:t>);</w:t>
+            </w:r>
+          </w:p>
+          <w:p>
+            <w:pPr>
+              <w:autoSpaceDE w:val="0"/>
+              <w:autoSpaceDN w:val="0"/>
+              <w:adjustRightInd w:val="0"/>
+              <w:rPr>
+                <w:rFonts w:cstheme="minorHAnsi"/>
+                <w:color w:val="000000"/>
+              </w:rPr>
+            </w:pPr>
+            <w:proofErr w:type="spellStart"/>
+            <w:r>
+              <w:rPr>
+                <w:rFonts w:cstheme="minorHAnsi"/>
+                <w:color w:val="000000"/>
+              </w:rPr>
+              <w:t>module_exit</w:t>
+            </w:r>
+            <w:proofErr w:type="spellEnd"/>
+            <w:r>
+              <w:rPr>
+                <w:rFonts w:cstheme="minorHAnsi"/>
+                <w:color w:val="000000"/>
+              </w:rPr>
+              <w:t>(</w:t>
+            </w:r>
+            <w:proofErr w:type="spellStart"/>
+            <w:r>
+              <w:rPr>
+                <w:rFonts w:cstheme="minorHAnsi"/>
+                <w:color w:val="000000"/>
+              </w:rPr>
+              <w:t>hello_exit</w:t>
+            </w:r>
+            <w:proofErr w:type="spellEnd"/>
+            <w:r>
+              <w:rPr>
+                <w:rFonts w:cstheme="minorHAnsi"/>
+                <w:color w:val="000000"/>
+              </w:rPr>
+              <w:t>);</w:t>
+            </w:r>
+          </w:p>
+          <w:p>
+            <w:pPr>
+              <w:autoSpaceDE w:val="0"/>
+              <w:autoSpaceDN w:val="0"/>
+              <w:adjustRightInd w:val="0"/>
+              <w:rPr>
+                <w:rFonts w:cstheme="minorHAnsi"/>
+                <w:b/>
+                <w:color w:val="000000"/>
+              </w:rPr>
+            </w:pPr>
+          </w:p>
+        </w:tc>
+      </w:tr>
+    </w:tbl>
     <w:p>
       <w:pPr>
         <w:autoSpaceDE w:val="0"/>
@@ -4999,49 +6619,22 @@
           <w:color w:val="000000"/>
         </w:rPr>
       </w:pPr>
-      <w:r>
-        <w:rPr>
-          <w:rFonts w:cstheme="minorHAnsi"/>
-          <w:b/>
-          <w:color w:val="000000"/>
-        </w:rPr>
-        <w:t xml:space="preserve">2. Create a simple </w:t>
-      </w:r>
-      <w:proofErr w:type="spellStart"/>
-      <w:r>
-        <w:rPr>
-          <w:rFonts w:cstheme="minorHAnsi"/>
-          <w:b/>
-          <w:color w:val="000000"/>
-        </w:rPr>
-        <w:t>makefile</w:t>
-      </w:r>
-      <w:proofErr w:type="spellEnd"/>
-      <w:r>
-        <w:rPr>
-          <w:rFonts w:cstheme="minorHAnsi"/>
-          <w:b/>
-          <w:color w:val="000000"/>
-        </w:rPr>
-        <w:t xml:space="preserve"> for compiling the </w:t>
-      </w:r>
-      <w:proofErr w:type="spellStart"/>
-      <w:r>
-        <w:rPr>
-          <w:rFonts w:cstheme="minorHAnsi"/>
-          <w:b/>
-          <w:color w:val="000000"/>
-        </w:rPr>
-        <w:t>hello.c</w:t>
-      </w:r>
-      <w:proofErr w:type="spellEnd"/>
-      <w:r>
-        <w:rPr>
-          <w:rFonts w:cstheme="minorHAnsi"/>
-          <w:b/>
-          <w:color w:val="000000"/>
-        </w:rPr>
-        <w:t xml:space="preserve"> file into a kernel module</w:t>
+    </w:p>
+    <w:p>
+      <w:pPr>
+        <w:rPr>
+          <w:rFonts w:cstheme="minorHAnsi"/>
+          <w:b/>
+          <w:color w:val="000000"/>
+        </w:rPr>
+      </w:pPr>
+      <w:r>
+        <w:rPr>
+          <w:rFonts w:cstheme="minorHAnsi"/>
+          <w:b/>
+          <w:color w:val="000000"/>
+        </w:rPr>
+        <w:br w:type="page"/>
       </w:r>
     </w:p>
     <w:p>
@@ -5062,7 +6655,8 @@
           <w:b/>
           <w:color w:val="000000"/>
         </w:rPr>
-        <w:t xml:space="preserve">3. Compile the </w:t>
+        <w:lastRenderedPageBreak/>
+        <w:t xml:space="preserve">2. Create a simple </w:t>
       </w:r>
       <w:proofErr w:type="spellStart"/>
       <w:r>
@@ -5071,6 +6665,24 @@
           <w:b/>
           <w:color w:val="000000"/>
         </w:rPr>
+        <w:t>makefile</w:t>
+      </w:r>
+      <w:proofErr w:type="spellEnd"/>
+      <w:r>
+        <w:rPr>
+          <w:rFonts w:cstheme="minorHAnsi"/>
+          <w:b/>
+          <w:color w:val="000000"/>
+        </w:rPr>
+        <w:t xml:space="preserve"> for compiling the </w:t>
+      </w:r>
+      <w:proofErr w:type="spellStart"/>
+      <w:r>
+        <w:rPr>
+          <w:rFonts w:cstheme="minorHAnsi"/>
+          <w:b/>
+          <w:color w:val="000000"/>
+        </w:rPr>
         <w:t>hello.c</w:t>
       </w:r>
       <w:proofErr w:type="spellEnd"/>
@@ -5080,27 +6692,842 @@
           <w:b/>
           <w:color w:val="000000"/>
         </w:rPr>
-        <w:t xml:space="preserve"> file into </w:t>
-      </w:r>
-      <w:proofErr w:type="spellStart"/>
-      <w:r>
-        <w:rPr>
-          <w:rFonts w:cstheme="minorHAnsi"/>
-          <w:b/>
-          <w:color w:val="000000"/>
-        </w:rPr>
-        <w:t>hello.ko</w:t>
-      </w:r>
-      <w:proofErr w:type="spellEnd"/>
-      <w:r>
-        <w:rPr>
-          <w:rFonts w:cstheme="minorHAnsi"/>
-          <w:b/>
-          <w:color w:val="000000"/>
-        </w:rPr>
-        <w:t>, re-editing as necessary to clean up any and all compiler warnings and errors.</w:t>
+        <w:t xml:space="preserve"> file into a kernel module</w:t>
       </w:r>
     </w:p>
+    <w:tbl>
+      <w:tblPr>
+        <w:tblStyle w:val="TableGrid"/>
+        <w:tblW w:w="0" w:type="auto"/>
+        <w:tblLook w:val="04A0" w:firstRow="1" w:lastRow="0" w:firstColumn="1" w:lastColumn="0" w:noHBand="0" w:noVBand="1"/>
+      </w:tblPr>
+      <w:tblGrid>
+        <w:gridCol w:w="9350"/>
+      </w:tblGrid>
+      <w:tr>
+        <w:tc>
+          <w:tcPr>
+            <w:tcW w:w="9350" w:type="dxa"/>
+          </w:tcPr>
+          <w:p>
+            <w:pPr>
+              <w:autoSpaceDE w:val="0"/>
+              <w:autoSpaceDN w:val="0"/>
+              <w:adjustRightInd w:val="0"/>
+              <w:rPr>
+                <w:rFonts w:cstheme="minorHAnsi"/>
+                <w:color w:val="000000"/>
+              </w:rPr>
+            </w:pPr>
+          </w:p>
+          <w:p>
+            <w:pPr>
+              <w:autoSpaceDE w:val="0"/>
+              <w:autoSpaceDN w:val="0"/>
+              <w:adjustRightInd w:val="0"/>
+              <w:rPr>
+                <w:rFonts w:cstheme="minorHAnsi"/>
+                <w:color w:val="000000"/>
+              </w:rPr>
+            </w:pPr>
+            <w:r>
+              <w:rPr>
+                <w:rFonts w:cstheme="minorHAnsi"/>
+                <w:color w:val="000000"/>
+              </w:rPr>
+              <w:t># @file hw1.c</w:t>
+            </w:r>
+            <w:r>
+              <w:rPr>
+                <w:rFonts w:cstheme="minorHAnsi"/>
+                <w:color w:val="000000"/>
+              </w:rPr>
+              <w:t xml:space="preserve"> </w:t>
+            </w:r>
+            <w:proofErr w:type="spellStart"/>
+            <w:r>
+              <w:rPr>
+                <w:rFonts w:cstheme="minorHAnsi"/>
+                <w:color w:val="000000"/>
+              </w:rPr>
+              <w:t>Makefile</w:t>
+            </w:r>
+            <w:proofErr w:type="spellEnd"/>
+          </w:p>
+          <w:p>
+            <w:pPr>
+              <w:autoSpaceDE w:val="0"/>
+              <w:autoSpaceDN w:val="0"/>
+              <w:adjustRightInd w:val="0"/>
+              <w:rPr>
+                <w:rFonts w:cstheme="minorHAnsi"/>
+                <w:color w:val="000000"/>
+              </w:rPr>
+            </w:pPr>
+            <w:r>
+              <w:rPr>
+                <w:rFonts w:cstheme="minorHAnsi"/>
+                <w:color w:val="000000"/>
+              </w:rPr>
+              <w:t># @author Michael Escue</w:t>
+            </w:r>
+          </w:p>
+          <w:p>
+            <w:pPr>
+              <w:autoSpaceDE w:val="0"/>
+              <w:autoSpaceDN w:val="0"/>
+              <w:adjustRightInd w:val="0"/>
+              <w:rPr>
+                <w:rFonts w:cstheme="minorHAnsi"/>
+                <w:color w:val="000000"/>
+              </w:rPr>
+            </w:pPr>
+            <w:r>
+              <w:rPr>
+                <w:rFonts w:cstheme="minorHAnsi"/>
+                <w:color w:val="000000"/>
+              </w:rPr>
+              <w:t xml:space="preserve"># @brief </w:t>
+            </w:r>
+            <w:proofErr w:type="spellStart"/>
+            <w:r>
+              <w:rPr>
+                <w:rFonts w:cstheme="minorHAnsi"/>
+                <w:color w:val="000000"/>
+              </w:rPr>
+              <w:t>Makefile</w:t>
+            </w:r>
+            <w:proofErr w:type="spellEnd"/>
+            <w:r>
+              <w:rPr>
+                <w:rFonts w:cstheme="minorHAnsi"/>
+                <w:color w:val="000000"/>
+              </w:rPr>
+              <w:t xml:space="preserve"> for HW1</w:t>
+            </w:r>
+          </w:p>
+          <w:p>
+            <w:pPr>
+              <w:autoSpaceDE w:val="0"/>
+              <w:autoSpaceDN w:val="0"/>
+              <w:adjustRightInd w:val="0"/>
+              <w:rPr>
+                <w:rFonts w:cstheme="minorHAnsi"/>
+                <w:color w:val="000000"/>
+              </w:rPr>
+            </w:pPr>
+            <w:r>
+              <w:rPr>
+                <w:rFonts w:cstheme="minorHAnsi"/>
+                <w:color w:val="000000"/>
+              </w:rPr>
+              <w:t># @version 0.1</w:t>
+            </w:r>
+          </w:p>
+          <w:p>
+            <w:pPr>
+              <w:autoSpaceDE w:val="0"/>
+              <w:autoSpaceDN w:val="0"/>
+              <w:adjustRightInd w:val="0"/>
+              <w:rPr>
+                <w:rFonts w:cstheme="minorHAnsi"/>
+                <w:color w:val="000000"/>
+              </w:rPr>
+            </w:pPr>
+            <w:r>
+              <w:rPr>
+                <w:rFonts w:cstheme="minorHAnsi"/>
+                <w:color w:val="000000"/>
+              </w:rPr>
+              <w:t># @date 2019-04-14</w:t>
+            </w:r>
+          </w:p>
+          <w:p>
+            <w:pPr>
+              <w:autoSpaceDE w:val="0"/>
+              <w:autoSpaceDN w:val="0"/>
+              <w:adjustRightInd w:val="0"/>
+              <w:rPr>
+                <w:rFonts w:cstheme="minorHAnsi"/>
+                <w:color w:val="000000"/>
+              </w:rPr>
+            </w:pPr>
+            <w:r>
+              <w:rPr>
+                <w:rFonts w:cstheme="minorHAnsi"/>
+                <w:color w:val="000000"/>
+              </w:rPr>
+              <w:t xml:space="preserve"># @copyright </w:t>
+            </w:r>
+            <w:proofErr w:type="spellStart"/>
+            <w:r>
+              <w:rPr>
+                <w:rFonts w:cstheme="minorHAnsi"/>
+                <w:color w:val="000000"/>
+              </w:rPr>
+              <w:t>Copyright</w:t>
+            </w:r>
+            <w:proofErr w:type="spellEnd"/>
+            <w:r>
+              <w:rPr>
+                <w:rFonts w:cstheme="minorHAnsi"/>
+                <w:color w:val="000000"/>
+              </w:rPr>
+              <w:t xml:space="preserve"> (c) 2019</w:t>
+            </w:r>
+          </w:p>
+          <w:p>
+            <w:pPr>
+              <w:autoSpaceDE w:val="0"/>
+              <w:autoSpaceDN w:val="0"/>
+              <w:adjustRightInd w:val="0"/>
+              <w:rPr>
+                <w:rFonts w:cstheme="minorHAnsi"/>
+                <w:color w:val="000000"/>
+              </w:rPr>
+            </w:pPr>
+            <w:r>
+              <w:rPr>
+                <w:rFonts w:cstheme="minorHAnsi"/>
+                <w:color w:val="000000"/>
+              </w:rPr>
+              <w:t xml:space="preserve"> </w:t>
+            </w:r>
+          </w:p>
+          <w:p>
+            <w:pPr>
+              <w:autoSpaceDE w:val="0"/>
+              <w:autoSpaceDN w:val="0"/>
+              <w:adjustRightInd w:val="0"/>
+              <w:rPr>
+                <w:rFonts w:cstheme="minorHAnsi"/>
+                <w:color w:val="000000"/>
+              </w:rPr>
+            </w:pPr>
+            <w:r>
+              <w:rPr>
+                <w:rFonts w:cstheme="minorHAnsi"/>
+                <w:color w:val="000000"/>
+              </w:rPr>
+              <w:t>C = gcc</w:t>
+            </w:r>
+          </w:p>
+          <w:p>
+            <w:pPr>
+              <w:autoSpaceDE w:val="0"/>
+              <w:autoSpaceDN w:val="0"/>
+              <w:adjustRightInd w:val="0"/>
+              <w:rPr>
+                <w:rFonts w:cstheme="minorHAnsi"/>
+                <w:color w:val="000000"/>
+              </w:rPr>
+            </w:pPr>
+            <w:r>
+              <w:rPr>
+                <w:rFonts w:cstheme="minorHAnsi"/>
+                <w:color w:val="000000"/>
+              </w:rPr>
+              <w:t>HW1_OBJS = hw1.o</w:t>
+            </w:r>
+          </w:p>
+          <w:p>
+            <w:pPr>
+              <w:autoSpaceDE w:val="0"/>
+              <w:autoSpaceDN w:val="0"/>
+              <w:adjustRightInd w:val="0"/>
+              <w:rPr>
+                <w:rFonts w:cstheme="minorHAnsi"/>
+                <w:color w:val="000000"/>
+              </w:rPr>
+            </w:pPr>
+            <w:r>
+              <w:rPr>
+                <w:rFonts w:cstheme="minorHAnsi"/>
+                <w:color w:val="000000"/>
+              </w:rPr>
+              <w:t xml:space="preserve">HELLO_SRC = </w:t>
+            </w:r>
+            <w:proofErr w:type="spellStart"/>
+            <w:r>
+              <w:rPr>
+                <w:rFonts w:cstheme="minorHAnsi"/>
+                <w:color w:val="000000"/>
+              </w:rPr>
+              <w:t>hello.c</w:t>
+            </w:r>
+            <w:proofErr w:type="spellEnd"/>
+          </w:p>
+          <w:p>
+            <w:pPr>
+              <w:autoSpaceDE w:val="0"/>
+              <w:autoSpaceDN w:val="0"/>
+              <w:adjustRightInd w:val="0"/>
+              <w:rPr>
+                <w:rFonts w:cstheme="minorHAnsi"/>
+                <w:color w:val="000000"/>
+              </w:rPr>
+            </w:pPr>
+            <w:r>
+              <w:rPr>
+                <w:rFonts w:cstheme="minorHAnsi"/>
+                <w:color w:val="000000"/>
+              </w:rPr>
+              <w:t>HW1_SRC = hw1.c</w:t>
+            </w:r>
+          </w:p>
+          <w:p>
+            <w:pPr>
+              <w:autoSpaceDE w:val="0"/>
+              <w:autoSpaceDN w:val="0"/>
+              <w:adjustRightInd w:val="0"/>
+              <w:rPr>
+                <w:rFonts w:cstheme="minorHAnsi"/>
+                <w:color w:val="000000"/>
+              </w:rPr>
+            </w:pPr>
+            <w:r>
+              <w:rPr>
+                <w:rFonts w:cstheme="minorHAnsi"/>
+                <w:color w:val="000000"/>
+              </w:rPr>
+              <w:t>HW1_HDRS = hw1.h</w:t>
+            </w:r>
+          </w:p>
+          <w:p>
+            <w:pPr>
+              <w:autoSpaceDE w:val="0"/>
+              <w:autoSpaceDN w:val="0"/>
+              <w:adjustRightInd w:val="0"/>
+              <w:rPr>
+                <w:rFonts w:cstheme="minorHAnsi"/>
+                <w:color w:val="000000"/>
+              </w:rPr>
+            </w:pPr>
+            <w:r>
+              <w:rPr>
+                <w:rFonts w:cstheme="minorHAnsi"/>
+                <w:color w:val="000000"/>
+              </w:rPr>
+              <w:t xml:space="preserve">HELLO_OBJS =  </w:t>
+            </w:r>
+            <w:proofErr w:type="spellStart"/>
+            <w:r>
+              <w:rPr>
+                <w:rFonts w:cstheme="minorHAnsi"/>
+                <w:color w:val="000000"/>
+              </w:rPr>
+              <w:t>hello.o</w:t>
+            </w:r>
+            <w:proofErr w:type="spellEnd"/>
+          </w:p>
+          <w:p>
+            <w:pPr>
+              <w:autoSpaceDE w:val="0"/>
+              <w:autoSpaceDN w:val="0"/>
+              <w:adjustRightInd w:val="0"/>
+              <w:rPr>
+                <w:rFonts w:cstheme="minorHAnsi"/>
+                <w:color w:val="000000"/>
+              </w:rPr>
+            </w:pPr>
+          </w:p>
+          <w:p>
+            <w:pPr>
+              <w:autoSpaceDE w:val="0"/>
+              <w:autoSpaceDN w:val="0"/>
+              <w:adjustRightInd w:val="0"/>
+              <w:rPr>
+                <w:rFonts w:cstheme="minorHAnsi"/>
+                <w:color w:val="000000"/>
+              </w:rPr>
+            </w:pPr>
+            <w:r>
+              <w:rPr>
+                <w:rFonts w:cstheme="minorHAnsi"/>
+                <w:color w:val="000000"/>
+              </w:rPr>
+              <w:t># From Lecture</w:t>
+            </w:r>
+          </w:p>
+          <w:p>
+            <w:pPr>
+              <w:autoSpaceDE w:val="0"/>
+              <w:autoSpaceDN w:val="0"/>
+              <w:adjustRightInd w:val="0"/>
+              <w:rPr>
+                <w:rFonts w:cstheme="minorHAnsi"/>
+                <w:color w:val="000000"/>
+              </w:rPr>
+            </w:pPr>
+            <w:r>
+              <w:rPr>
+                <w:rFonts w:cstheme="minorHAnsi"/>
+                <w:color w:val="000000"/>
+              </w:rPr>
+              <w:t xml:space="preserve">KERNEL_DIR = /lib/modules/$(shell </w:t>
+            </w:r>
+            <w:proofErr w:type="spellStart"/>
+            <w:r>
+              <w:rPr>
+                <w:rFonts w:cstheme="minorHAnsi"/>
+                <w:color w:val="000000"/>
+              </w:rPr>
+              <w:t>uname</w:t>
+            </w:r>
+            <w:proofErr w:type="spellEnd"/>
+            <w:r>
+              <w:rPr>
+                <w:rFonts w:cstheme="minorHAnsi"/>
+                <w:color w:val="000000"/>
+              </w:rPr>
+              <w:t xml:space="preserve"> -r)/build</w:t>
+            </w:r>
+          </w:p>
+          <w:p>
+            <w:pPr>
+              <w:autoSpaceDE w:val="0"/>
+              <w:autoSpaceDN w:val="0"/>
+              <w:adjustRightInd w:val="0"/>
+              <w:rPr>
+                <w:rFonts w:cstheme="minorHAnsi"/>
+                <w:color w:val="000000"/>
+              </w:rPr>
+            </w:pPr>
+            <w:r>
+              <w:rPr>
+                <w:rFonts w:cstheme="minorHAnsi"/>
+                <w:color w:val="000000"/>
+              </w:rPr>
+              <w:t xml:space="preserve">PWD := $(shell </w:t>
+            </w:r>
+            <w:proofErr w:type="spellStart"/>
+            <w:r>
+              <w:rPr>
+                <w:rFonts w:cstheme="minorHAnsi"/>
+                <w:color w:val="000000"/>
+              </w:rPr>
+              <w:t>pwd</w:t>
+            </w:r>
+            <w:proofErr w:type="spellEnd"/>
+            <w:r>
+              <w:rPr>
+                <w:rFonts w:cstheme="minorHAnsi"/>
+                <w:color w:val="000000"/>
+              </w:rPr>
+              <w:t>)</w:t>
+            </w:r>
+          </w:p>
+          <w:p>
+            <w:pPr>
+              <w:autoSpaceDE w:val="0"/>
+              <w:autoSpaceDN w:val="0"/>
+              <w:adjustRightInd w:val="0"/>
+              <w:rPr>
+                <w:rFonts w:cstheme="minorHAnsi"/>
+                <w:color w:val="000000"/>
+              </w:rPr>
+            </w:pPr>
+          </w:p>
+          <w:p>
+            <w:pPr>
+              <w:autoSpaceDE w:val="0"/>
+              <w:autoSpaceDN w:val="0"/>
+              <w:adjustRightInd w:val="0"/>
+              <w:rPr>
+                <w:rFonts w:cstheme="minorHAnsi"/>
+                <w:color w:val="000000"/>
+              </w:rPr>
+            </w:pPr>
+            <w:r>
+              <w:rPr>
+                <w:rFonts w:cstheme="minorHAnsi"/>
+                <w:color w:val="000000"/>
+              </w:rPr>
+              <w:t xml:space="preserve">obj-m += </w:t>
+            </w:r>
+            <w:proofErr w:type="spellStart"/>
+            <w:r>
+              <w:rPr>
+                <w:rFonts w:cstheme="minorHAnsi"/>
+                <w:color w:val="000000"/>
+              </w:rPr>
+              <w:t>hello_kernel.o</w:t>
+            </w:r>
+            <w:proofErr w:type="spellEnd"/>
+          </w:p>
+          <w:p>
+            <w:pPr>
+              <w:autoSpaceDE w:val="0"/>
+              <w:autoSpaceDN w:val="0"/>
+              <w:adjustRightInd w:val="0"/>
+              <w:rPr>
+                <w:rFonts w:cstheme="minorHAnsi"/>
+                <w:color w:val="000000"/>
+              </w:rPr>
+            </w:pPr>
+          </w:p>
+          <w:p>
+            <w:pPr>
+              <w:autoSpaceDE w:val="0"/>
+              <w:autoSpaceDN w:val="0"/>
+              <w:adjustRightInd w:val="0"/>
+              <w:rPr>
+                <w:rFonts w:cstheme="minorHAnsi"/>
+                <w:color w:val="000000"/>
+              </w:rPr>
+            </w:pPr>
+            <w:r>
+              <w:rPr>
+                <w:rFonts w:cstheme="minorHAnsi"/>
+                <w:color w:val="000000"/>
+              </w:rPr>
+              <w:t># Make file code:</w:t>
+            </w:r>
+          </w:p>
+          <w:p>
+            <w:pPr>
+              <w:autoSpaceDE w:val="0"/>
+              <w:autoSpaceDN w:val="0"/>
+              <w:adjustRightInd w:val="0"/>
+              <w:rPr>
+                <w:rFonts w:cstheme="minorHAnsi"/>
+                <w:color w:val="000000"/>
+              </w:rPr>
+            </w:pPr>
+            <w:r>
+              <w:rPr>
+                <w:rFonts w:cstheme="minorHAnsi"/>
+                <w:color w:val="000000"/>
+              </w:rPr>
+              <w:t>#all: hw1  default</w:t>
+            </w:r>
+          </w:p>
+          <w:p>
+            <w:pPr>
+              <w:autoSpaceDE w:val="0"/>
+              <w:autoSpaceDN w:val="0"/>
+              <w:adjustRightInd w:val="0"/>
+              <w:rPr>
+                <w:rFonts w:cstheme="minorHAnsi"/>
+                <w:color w:val="000000"/>
+              </w:rPr>
+            </w:pPr>
+          </w:p>
+          <w:p>
+            <w:pPr>
+              <w:autoSpaceDE w:val="0"/>
+              <w:autoSpaceDN w:val="0"/>
+              <w:adjustRightInd w:val="0"/>
+              <w:rPr>
+                <w:rFonts w:cstheme="minorHAnsi"/>
+                <w:color w:val="000000"/>
+              </w:rPr>
+            </w:pPr>
+            <w:r>
+              <w:rPr>
+                <w:rFonts w:cstheme="minorHAnsi"/>
+                <w:color w:val="000000"/>
+              </w:rPr>
+              <w:t>default:</w:t>
+            </w:r>
+          </w:p>
+          <w:p>
+            <w:pPr>
+              <w:autoSpaceDE w:val="0"/>
+              <w:autoSpaceDN w:val="0"/>
+              <w:adjustRightInd w:val="0"/>
+              <w:rPr>
+                <w:rFonts w:cstheme="minorHAnsi"/>
+                <w:color w:val="000000"/>
+              </w:rPr>
+            </w:pPr>
+            <w:r>
+              <w:rPr>
+                <w:rFonts w:cstheme="minorHAnsi"/>
+                <w:color w:val="000000"/>
+              </w:rPr>
+              <w:tab/>
+              <w:t>$(MAKE) -C $(KERNEL_DIR) SUBDIRS=$(PWD) modules</w:t>
+            </w:r>
+          </w:p>
+          <w:p>
+            <w:pPr>
+              <w:autoSpaceDE w:val="0"/>
+              <w:autoSpaceDN w:val="0"/>
+              <w:adjustRightInd w:val="0"/>
+              <w:rPr>
+                <w:rFonts w:cstheme="minorHAnsi"/>
+                <w:color w:val="000000"/>
+              </w:rPr>
+            </w:pPr>
+          </w:p>
+          <w:p>
+            <w:pPr>
+              <w:autoSpaceDE w:val="0"/>
+              <w:autoSpaceDN w:val="0"/>
+              <w:adjustRightInd w:val="0"/>
+              <w:rPr>
+                <w:rFonts w:cstheme="minorHAnsi"/>
+                <w:color w:val="000000"/>
+              </w:rPr>
+            </w:pPr>
+            <w:r>
+              <w:rPr>
+                <w:rFonts w:cstheme="minorHAnsi"/>
+                <w:color w:val="000000"/>
+              </w:rPr>
+              <w:t>#hw1: hw1.o</w:t>
+            </w:r>
+          </w:p>
+          <w:p>
+            <w:pPr>
+              <w:autoSpaceDE w:val="0"/>
+              <w:autoSpaceDN w:val="0"/>
+              <w:adjustRightInd w:val="0"/>
+              <w:rPr>
+                <w:rFonts w:cstheme="minorHAnsi"/>
+                <w:color w:val="000000"/>
+              </w:rPr>
+            </w:pPr>
+            <w:r>
+              <w:rPr>
+                <w:rFonts w:cstheme="minorHAnsi"/>
+                <w:color w:val="000000"/>
+              </w:rPr>
+              <w:t>#</w:t>
+            </w:r>
+            <w:r>
+              <w:rPr>
+                <w:rFonts w:cstheme="minorHAnsi"/>
+                <w:color w:val="000000"/>
+              </w:rPr>
+              <w:tab/>
+              <w:t>$(C) -o $@ $(HW1_OBJS)</w:t>
+            </w:r>
+          </w:p>
+          <w:p>
+            <w:pPr>
+              <w:autoSpaceDE w:val="0"/>
+              <w:autoSpaceDN w:val="0"/>
+              <w:adjustRightInd w:val="0"/>
+              <w:rPr>
+                <w:rFonts w:cstheme="minorHAnsi"/>
+                <w:color w:val="000000"/>
+              </w:rPr>
+            </w:pPr>
+          </w:p>
+          <w:p>
+            <w:pPr>
+              <w:autoSpaceDE w:val="0"/>
+              <w:autoSpaceDN w:val="0"/>
+              <w:adjustRightInd w:val="0"/>
+              <w:rPr>
+                <w:rFonts w:cstheme="minorHAnsi"/>
+                <w:color w:val="000000"/>
+              </w:rPr>
+            </w:pPr>
+            <w:r>
+              <w:rPr>
+                <w:rFonts w:cstheme="minorHAnsi"/>
+                <w:color w:val="000000"/>
+              </w:rPr>
+              <w:t>#hw1.0: hw1.c $(HW1_HDRS)</w:t>
+            </w:r>
+          </w:p>
+          <w:p>
+            <w:pPr>
+              <w:autoSpaceDE w:val="0"/>
+              <w:autoSpaceDN w:val="0"/>
+              <w:adjustRightInd w:val="0"/>
+              <w:rPr>
+                <w:rFonts w:cstheme="minorHAnsi"/>
+                <w:color w:val="000000"/>
+              </w:rPr>
+            </w:pPr>
+            <w:r>
+              <w:rPr>
+                <w:rFonts w:cstheme="minorHAnsi"/>
+                <w:color w:val="000000"/>
+              </w:rPr>
+              <w:tab/>
+              <w:t>#$(C) -c $(HW1_SRC)</w:t>
+            </w:r>
+          </w:p>
+          <w:p>
+            <w:pPr>
+              <w:autoSpaceDE w:val="0"/>
+              <w:autoSpaceDN w:val="0"/>
+              <w:adjustRightInd w:val="0"/>
+              <w:rPr>
+                <w:rFonts w:cstheme="minorHAnsi"/>
+                <w:color w:val="000000"/>
+              </w:rPr>
+            </w:pPr>
+            <w:r>
+              <w:rPr>
+                <w:rFonts w:cstheme="minorHAnsi"/>
+                <w:color w:val="000000"/>
+              </w:rPr>
+              <w:tab/>
+            </w:r>
+          </w:p>
+          <w:p>
+            <w:pPr>
+              <w:autoSpaceDE w:val="0"/>
+              <w:autoSpaceDN w:val="0"/>
+              <w:adjustRightInd w:val="0"/>
+              <w:rPr>
+                <w:rFonts w:cstheme="minorHAnsi"/>
+                <w:color w:val="000000"/>
+              </w:rPr>
+            </w:pPr>
+            <w:r>
+              <w:rPr>
+                <w:rFonts w:cstheme="minorHAnsi"/>
+                <w:color w:val="000000"/>
+              </w:rPr>
+              <w:t xml:space="preserve">clean: </w:t>
+            </w:r>
+          </w:p>
+          <w:p>
+            <w:pPr>
+              <w:autoSpaceDE w:val="0"/>
+              <w:autoSpaceDN w:val="0"/>
+              <w:adjustRightInd w:val="0"/>
+              <w:rPr>
+                <w:rFonts w:cstheme="minorHAnsi"/>
+                <w:color w:val="000000"/>
+              </w:rPr>
+            </w:pPr>
+            <w:r>
+              <w:rPr>
+                <w:rFonts w:cstheme="minorHAnsi"/>
+                <w:color w:val="000000"/>
+              </w:rPr>
+              <w:t>#rm $(HW1_OBJS)</w:t>
+            </w:r>
+          </w:p>
+          <w:p>
+            <w:pPr>
+              <w:autoSpaceDE w:val="0"/>
+              <w:autoSpaceDN w:val="0"/>
+              <w:adjustRightInd w:val="0"/>
+              <w:rPr>
+                <w:rFonts w:cstheme="minorHAnsi"/>
+                <w:color w:val="000000"/>
+              </w:rPr>
+            </w:pPr>
+            <w:r>
+              <w:rPr>
+                <w:rFonts w:cstheme="minorHAnsi"/>
+                <w:color w:val="000000"/>
+              </w:rPr>
+              <w:t>#</w:t>
+            </w:r>
+            <w:r>
+              <w:rPr>
+                <w:rFonts w:cstheme="minorHAnsi"/>
+                <w:color w:val="000000"/>
+              </w:rPr>
+              <w:tab/>
+              <w:t>rm $(HELLO_OBJS)</w:t>
+            </w:r>
+          </w:p>
+          <w:p>
+            <w:pPr>
+              <w:autoSpaceDE w:val="0"/>
+              <w:autoSpaceDN w:val="0"/>
+              <w:adjustRightInd w:val="0"/>
+              <w:rPr>
+                <w:rFonts w:cstheme="minorHAnsi"/>
+                <w:color w:val="000000"/>
+              </w:rPr>
+            </w:pPr>
+            <w:r>
+              <w:rPr>
+                <w:rFonts w:cstheme="minorHAnsi"/>
+                <w:color w:val="000000"/>
+              </w:rPr>
+              <w:t>#</w:t>
+            </w:r>
+            <w:r>
+              <w:rPr>
+                <w:rFonts w:cstheme="minorHAnsi"/>
+                <w:color w:val="000000"/>
+              </w:rPr>
+              <w:tab/>
+              <w:t xml:space="preserve">rm </w:t>
+            </w:r>
+            <w:proofErr w:type="spellStart"/>
+            <w:r>
+              <w:rPr>
+                <w:rFonts w:cstheme="minorHAnsi"/>
+                <w:color w:val="000000"/>
+              </w:rPr>
+              <w:t>hello_kernel</w:t>
+            </w:r>
+            <w:proofErr w:type="spellEnd"/>
+          </w:p>
+          <w:p>
+            <w:pPr>
+              <w:autoSpaceDE w:val="0"/>
+              <w:autoSpaceDN w:val="0"/>
+              <w:adjustRightInd w:val="0"/>
+              <w:rPr>
+                <w:rFonts w:cstheme="minorHAnsi"/>
+                <w:color w:val="000000"/>
+              </w:rPr>
+            </w:pPr>
+            <w:r>
+              <w:rPr>
+                <w:rFonts w:cstheme="minorHAnsi"/>
+                <w:color w:val="000000"/>
+              </w:rPr>
+              <w:t>#</w:t>
+            </w:r>
+            <w:r>
+              <w:rPr>
+                <w:rFonts w:cstheme="minorHAnsi"/>
+                <w:color w:val="000000"/>
+              </w:rPr>
+              <w:tab/>
+              <w:t>rm hw1</w:t>
+            </w:r>
+          </w:p>
+          <w:p>
+            <w:pPr>
+              <w:autoSpaceDE w:val="0"/>
+              <w:autoSpaceDN w:val="0"/>
+              <w:adjustRightInd w:val="0"/>
+              <w:rPr>
+                <w:rFonts w:cstheme="minorHAnsi"/>
+                <w:color w:val="000000"/>
+              </w:rPr>
+            </w:pPr>
+            <w:r>
+              <w:rPr>
+                <w:rFonts w:cstheme="minorHAnsi"/>
+                <w:color w:val="000000"/>
+              </w:rPr>
+              <w:tab/>
+              <w:t>$(MAKE) -C $(KERNEL_DIR) SUBDIRS=$(PWD) clean</w:t>
+            </w:r>
+          </w:p>
+          <w:p>
+            <w:pPr>
+              <w:autoSpaceDE w:val="0"/>
+              <w:autoSpaceDN w:val="0"/>
+              <w:adjustRightInd w:val="0"/>
+              <w:rPr>
+                <w:rFonts w:cstheme="minorHAnsi"/>
+                <w:b/>
+                <w:color w:val="000000"/>
+              </w:rPr>
+            </w:pPr>
+          </w:p>
+        </w:tc>
+      </w:tr>
+    </w:tbl>
     <w:p>
       <w:pPr>
         <w:autoSpaceDE w:val="0"/>
@@ -5113,32 +7540,6 @@
           <w:color w:val="000000"/>
         </w:rPr>
       </w:pPr>
-      <w:r>
-        <w:rPr>
-          <w:rFonts w:cstheme="minorHAnsi"/>
-          <w:b/>
-          <w:color w:val="000000"/>
-        </w:rPr>
-        <w:t xml:space="preserve">4. Load the module into the kernel with the </w:t>
-      </w:r>
-      <w:proofErr w:type="spellStart"/>
-      <w:r>
-        <w:rPr>
-          <w:rFonts w:cstheme="minorHAnsi"/>
-          <w:b/>
-          <w:color w:val="000000"/>
-        </w:rPr>
-        <w:t>insmod</w:t>
-      </w:r>
-      <w:proofErr w:type="spellEnd"/>
-      <w:r>
-        <w:rPr>
-          <w:rFonts w:cstheme="minorHAnsi"/>
-          <w:b/>
-          <w:color w:val="000000"/>
-        </w:rPr>
-        <w:t xml:space="preserve"> utility and look for the “Hello, Kernel” message in the log file /var/log/messages</w:t>
-      </w:r>
     </w:p>
     <w:p>
       <w:pPr>
@@ -5158,6 +7559,133 @@
           <w:b/>
           <w:color w:val="000000"/>
         </w:rPr>
+        <w:t xml:space="preserve">3. Compile the </w:t>
+      </w:r>
+      <w:proofErr w:type="spellStart"/>
+      <w:r>
+        <w:rPr>
+          <w:rFonts w:cstheme="minorHAnsi"/>
+          <w:b/>
+          <w:color w:val="000000"/>
+        </w:rPr>
+        <w:t>hello.c</w:t>
+      </w:r>
+      <w:proofErr w:type="spellEnd"/>
+      <w:r>
+        <w:rPr>
+          <w:rFonts w:cstheme="minorHAnsi"/>
+          <w:b/>
+          <w:color w:val="000000"/>
+        </w:rPr>
+        <w:t xml:space="preserve"> file into </w:t>
+      </w:r>
+      <w:proofErr w:type="spellStart"/>
+      <w:r>
+        <w:rPr>
+          <w:rFonts w:cstheme="minorHAnsi"/>
+          <w:b/>
+          <w:color w:val="000000"/>
+        </w:rPr>
+        <w:t>hello.ko</w:t>
+      </w:r>
+      <w:proofErr w:type="spellEnd"/>
+      <w:r>
+        <w:rPr>
+          <w:rFonts w:cstheme="minorHAnsi"/>
+          <w:b/>
+          <w:color w:val="000000"/>
+        </w:rPr>
+        <w:t>, re-editing as necessary to clean up any and all compiler warnings and errors.</w:t>
+      </w:r>
+    </w:p>
+    <w:p>
+      <w:pPr>
+        <w:rPr>
+          <w:rFonts w:cstheme="minorHAnsi"/>
+          <w:b/>
+          <w:color w:val="000000"/>
+        </w:rPr>
+      </w:pPr>
+      <w:r>
+        <w:rPr>
+          <w:rFonts w:cstheme="minorHAnsi"/>
+          <w:b/>
+          <w:color w:val="000000"/>
+        </w:rPr>
+        <w:br w:type="page"/>
+      </w:r>
+    </w:p>
+    <w:p>
+      <w:pPr>
+        <w:autoSpaceDE w:val="0"/>
+        <w:autoSpaceDN w:val="0"/>
+        <w:adjustRightInd w:val="0"/>
+        <w:spacing w:line="240" w:lineRule="auto"/>
+        <w:rPr>
+          <w:rFonts w:cstheme="minorHAnsi"/>
+          <w:b/>
+          <w:color w:val="000000"/>
+        </w:rPr>
+      </w:pPr>
+      <w:r>
+        <w:rPr>
+          <w:rFonts w:cstheme="minorHAnsi"/>
+          <w:b/>
+          <w:color w:val="000000"/>
+        </w:rPr>
+        <w:lastRenderedPageBreak/>
+        <w:t xml:space="preserve">4. Load the module into the kernel with the </w:t>
+      </w:r>
+      <w:proofErr w:type="spellStart"/>
+      <w:r>
+        <w:rPr>
+          <w:rFonts w:cstheme="minorHAnsi"/>
+          <w:b/>
+          <w:color w:val="000000"/>
+        </w:rPr>
+        <w:t>insmod</w:t>
+      </w:r>
+      <w:proofErr w:type="spellEnd"/>
+      <w:r>
+        <w:rPr>
+          <w:rFonts w:cstheme="minorHAnsi"/>
+          <w:b/>
+          <w:color w:val="000000"/>
+        </w:rPr>
+        <w:t xml:space="preserve"> utility and look for the “Hello, Kernel” message in the log file /var/log/messages</w:t>
+      </w:r>
+    </w:p>
+    <w:p>
+      <w:pPr>
+        <w:autoSpaceDE w:val="0"/>
+        <w:autoSpaceDN w:val="0"/>
+        <w:adjustRightInd w:val="0"/>
+        <w:spacing w:line="240" w:lineRule="auto"/>
+        <w:rPr>
+          <w:rFonts w:cstheme="minorHAnsi"/>
+          <w:b/>
+          <w:color w:val="000000"/>
+        </w:rPr>
+      </w:pPr>
+    </w:p>
+    <w:p>
+      <w:pPr>
+        <w:autoSpaceDE w:val="0"/>
+        <w:autoSpaceDN w:val="0"/>
+        <w:adjustRightInd w:val="0"/>
+        <w:spacing w:line="240" w:lineRule="auto"/>
+        <w:rPr>
+          <w:rFonts w:cstheme="minorHAnsi"/>
+          <w:b/>
+          <w:color w:val="000000"/>
+        </w:rPr>
+      </w:pPr>
+      <w:r>
+        <w:rPr>
+          <w:rFonts w:cstheme="minorHAnsi"/>
+          <w:b/>
+          <w:color w:val="000000"/>
+        </w:rPr>
         <w:t xml:space="preserve">5. Remove the module from the kernel with the </w:t>
       </w:r>
       <w:proofErr w:type="spellStart"/>
@@ -5179,6 +7707,568 @@
         <w:t xml:space="preserve"> utility and look for the “Goodbye, Kernel” message in the log file.</w:t>
       </w:r>
     </w:p>
+    <w:tbl>
+      <w:tblPr>
+        <w:tblStyle w:val="TableGrid"/>
+        <w:tblpPr w:leftFromText="180" w:rightFromText="180" w:vertAnchor="text" w:horzAnchor="margin" w:tblpY="288"/>
+        <w:tblW w:w="0" w:type="auto"/>
+        <w:tblLook w:val="04A0" w:firstRow="1" w:lastRow="0" w:firstColumn="1" w:lastColumn="0" w:noHBand="0" w:noVBand="1"/>
+      </w:tblPr>
+      <w:tblGrid>
+        <w:gridCol w:w="9350"/>
+      </w:tblGrid>
+      <w:tr>
+        <w:tc>
+          <w:tcPr>
+            <w:tcW w:w="9350" w:type="dxa"/>
+          </w:tcPr>
+          <w:p>
+            <w:pPr>
+              <w:tabs>
+                <w:tab w:val="left" w:pos="1148"/>
+              </w:tabs>
+              <w:autoSpaceDE w:val="0"/>
+              <w:autoSpaceDN w:val="0"/>
+              <w:adjustRightInd w:val="0"/>
+              <w:rPr>
+                <w:rFonts w:cstheme="minorHAnsi"/>
+                <w:b/>
+                <w:color w:val="000000"/>
+              </w:rPr>
+            </w:pPr>
+            <w:r>
+              <w:rPr>
+                <w:rFonts w:cstheme="minorHAnsi"/>
+                <w:b/>
+                <w:color w:val="000000"/>
+              </w:rPr>
+              <w:tab/>
+            </w:r>
+          </w:p>
+          <w:p>
+            <w:pPr>
+              <w:autoSpaceDE w:val="0"/>
+              <w:autoSpaceDN w:val="0"/>
+              <w:adjustRightInd w:val="0"/>
+              <w:rPr>
+                <w:rFonts w:cstheme="minorHAnsi"/>
+                <w:color w:val="000000"/>
+              </w:rPr>
+            </w:pPr>
+            <w:r>
+              <w:rPr>
+                <w:rFonts w:cstheme="minorHAnsi"/>
+                <w:b/>
+                <w:color w:val="000000"/>
+              </w:rPr>
+              <w:t>michael@michael-VirtualBox:~/Documents/ECE373/Assignments/HW1$</w:t>
+            </w:r>
+            <w:r>
+              <w:rPr>
+                <w:rFonts w:cstheme="minorHAnsi"/>
+                <w:color w:val="000000"/>
+              </w:rPr>
+              <w:t xml:space="preserve"> make</w:t>
+            </w:r>
+          </w:p>
+          <w:p>
+            <w:pPr>
+              <w:autoSpaceDE w:val="0"/>
+              <w:autoSpaceDN w:val="0"/>
+              <w:adjustRightInd w:val="0"/>
+              <w:rPr>
+                <w:rFonts w:cstheme="minorHAnsi"/>
+                <w:color w:val="000000"/>
+              </w:rPr>
+            </w:pPr>
+            <w:r>
+              <w:rPr>
+                <w:rFonts w:cstheme="minorHAnsi"/>
+                <w:color w:val="000000"/>
+              </w:rPr>
+              <w:t>make -C /lib/modules/4.18.0-15-generic/build SUBDIRS=/home/</w:t>
+            </w:r>
+            <w:proofErr w:type="spellStart"/>
+            <w:r>
+              <w:rPr>
+                <w:rFonts w:cstheme="minorHAnsi"/>
+                <w:color w:val="000000"/>
+              </w:rPr>
+              <w:t>michael</w:t>
+            </w:r>
+            <w:proofErr w:type="spellEnd"/>
+            <w:r>
+              <w:rPr>
+                <w:rFonts w:cstheme="minorHAnsi"/>
+                <w:color w:val="000000"/>
+              </w:rPr>
+              <w:t>/Documents/ECE373/Assignments/HW1 modules</w:t>
+            </w:r>
+          </w:p>
+          <w:p>
+            <w:pPr>
+              <w:autoSpaceDE w:val="0"/>
+              <w:autoSpaceDN w:val="0"/>
+              <w:adjustRightInd w:val="0"/>
+              <w:rPr>
+                <w:rFonts w:cstheme="minorHAnsi"/>
+                <w:color w:val="000000"/>
+              </w:rPr>
+            </w:pPr>
+            <w:r>
+              <w:rPr>
+                <w:rFonts w:cstheme="minorHAnsi"/>
+                <w:color w:val="000000"/>
+              </w:rPr>
+              <w:t>make[1]: Entering directory '/</w:t>
+            </w:r>
+            <w:proofErr w:type="spellStart"/>
+            <w:r>
+              <w:rPr>
+                <w:rFonts w:cstheme="minorHAnsi"/>
+                <w:color w:val="000000"/>
+              </w:rPr>
+              <w:t>usr</w:t>
+            </w:r>
+            <w:proofErr w:type="spellEnd"/>
+            <w:r>
+              <w:rPr>
+                <w:rFonts w:cstheme="minorHAnsi"/>
+                <w:color w:val="000000"/>
+              </w:rPr>
+              <w:t>/</w:t>
+            </w:r>
+            <w:proofErr w:type="spellStart"/>
+            <w:r>
+              <w:rPr>
+                <w:rFonts w:cstheme="minorHAnsi"/>
+                <w:color w:val="000000"/>
+              </w:rPr>
+              <w:t>src</w:t>
+            </w:r>
+            <w:proofErr w:type="spellEnd"/>
+            <w:r>
+              <w:rPr>
+                <w:rFonts w:cstheme="minorHAnsi"/>
+                <w:color w:val="000000"/>
+              </w:rPr>
+              <w:t>/linux-headers-4.18.0-15-generic'</w:t>
+            </w:r>
+          </w:p>
+          <w:p>
+            <w:pPr>
+              <w:autoSpaceDE w:val="0"/>
+              <w:autoSpaceDN w:val="0"/>
+              <w:adjustRightInd w:val="0"/>
+              <w:rPr>
+                <w:rFonts w:cstheme="minorHAnsi"/>
+                <w:color w:val="000000"/>
+              </w:rPr>
+            </w:pPr>
+            <w:r>
+              <w:rPr>
+                <w:rFonts w:cstheme="minorHAnsi"/>
+                <w:color w:val="000000"/>
+              </w:rPr>
+              <w:t xml:space="preserve">  Building modules, stage 2.</w:t>
+            </w:r>
+          </w:p>
+          <w:p>
+            <w:pPr>
+              <w:autoSpaceDE w:val="0"/>
+              <w:autoSpaceDN w:val="0"/>
+              <w:adjustRightInd w:val="0"/>
+              <w:rPr>
+                <w:rFonts w:cstheme="minorHAnsi"/>
+                <w:color w:val="000000"/>
+              </w:rPr>
+            </w:pPr>
+            <w:r>
+              <w:rPr>
+                <w:rFonts w:cstheme="minorHAnsi"/>
+                <w:color w:val="000000"/>
+              </w:rPr>
+              <w:t xml:space="preserve">  MODPOST 1 modules</w:t>
+            </w:r>
+          </w:p>
+          <w:p>
+            <w:pPr>
+              <w:autoSpaceDE w:val="0"/>
+              <w:autoSpaceDN w:val="0"/>
+              <w:adjustRightInd w:val="0"/>
+              <w:rPr>
+                <w:rFonts w:cstheme="minorHAnsi"/>
+                <w:color w:val="000000"/>
+              </w:rPr>
+            </w:pPr>
+            <w:r>
+              <w:rPr>
+                <w:rFonts w:cstheme="minorHAnsi"/>
+                <w:color w:val="000000"/>
+              </w:rPr>
+              <w:t>make[1]: Leaving directory '/</w:t>
+            </w:r>
+            <w:proofErr w:type="spellStart"/>
+            <w:r>
+              <w:rPr>
+                <w:rFonts w:cstheme="minorHAnsi"/>
+                <w:color w:val="000000"/>
+              </w:rPr>
+              <w:t>usr</w:t>
+            </w:r>
+            <w:proofErr w:type="spellEnd"/>
+            <w:r>
+              <w:rPr>
+                <w:rFonts w:cstheme="minorHAnsi"/>
+                <w:color w:val="000000"/>
+              </w:rPr>
+              <w:t>/</w:t>
+            </w:r>
+            <w:proofErr w:type="spellStart"/>
+            <w:r>
+              <w:rPr>
+                <w:rFonts w:cstheme="minorHAnsi"/>
+                <w:color w:val="000000"/>
+              </w:rPr>
+              <w:t>src</w:t>
+            </w:r>
+            <w:proofErr w:type="spellEnd"/>
+            <w:r>
+              <w:rPr>
+                <w:rFonts w:cstheme="minorHAnsi"/>
+                <w:color w:val="000000"/>
+              </w:rPr>
+              <w:t>/linux-headers-4.18.0-15-generic'</w:t>
+            </w:r>
+          </w:p>
+          <w:p>
+            <w:pPr>
+              <w:autoSpaceDE w:val="0"/>
+              <w:autoSpaceDN w:val="0"/>
+              <w:adjustRightInd w:val="0"/>
+              <w:rPr>
+                <w:rFonts w:cstheme="minorHAnsi"/>
+                <w:color w:val="000000"/>
+              </w:rPr>
+            </w:pPr>
+            <w:r>
+              <w:rPr>
+                <w:rFonts w:cstheme="minorHAnsi"/>
+                <w:color w:val="000000"/>
+              </w:rPr>
+              <w:t>#gcc -c hw1.c</w:t>
+            </w:r>
+          </w:p>
+          <w:p>
+            <w:pPr>
+              <w:autoSpaceDE w:val="0"/>
+              <w:autoSpaceDN w:val="0"/>
+              <w:adjustRightInd w:val="0"/>
+              <w:rPr>
+                <w:rFonts w:cstheme="minorHAnsi"/>
+                <w:color w:val="000000"/>
+              </w:rPr>
+            </w:pPr>
+            <w:proofErr w:type="spellStart"/>
+            <w:r>
+              <w:rPr>
+                <w:rFonts w:cstheme="minorHAnsi"/>
+                <w:color w:val="000000"/>
+              </w:rPr>
+              <w:t>lo_kernel.koael</w:t>
+            </w:r>
+            <w:proofErr w:type="spellEnd"/>
+            <w:r>
+              <w:rPr>
+                <w:rFonts w:cstheme="minorHAnsi"/>
+                <w:color w:val="000000"/>
+              </w:rPr>
+              <w:t xml:space="preserve">-VirtualBox:~/Documents/ECE373/Assignments/HW1$ </w:t>
+            </w:r>
+            <w:proofErr w:type="spellStart"/>
+            <w:r>
+              <w:rPr>
+                <w:rFonts w:cstheme="minorHAnsi"/>
+                <w:color w:val="000000"/>
+              </w:rPr>
+              <w:t>sudo</w:t>
+            </w:r>
+            <w:proofErr w:type="spellEnd"/>
+            <w:r>
+              <w:rPr>
+                <w:rFonts w:cstheme="minorHAnsi"/>
+                <w:color w:val="000000"/>
+              </w:rPr>
+              <w:t xml:space="preserve"> </w:t>
+            </w:r>
+            <w:proofErr w:type="spellStart"/>
+            <w:r>
+              <w:rPr>
+                <w:rFonts w:cstheme="minorHAnsi"/>
+                <w:color w:val="000000"/>
+              </w:rPr>
+              <w:t>insmod</w:t>
+            </w:r>
+            <w:proofErr w:type="spellEnd"/>
+            <w:r>
+              <w:rPr>
+                <w:rFonts w:cstheme="minorHAnsi"/>
+                <w:color w:val="000000"/>
+              </w:rPr>
+              <w:t xml:space="preserve"> </w:t>
+            </w:r>
+            <w:proofErr w:type="spellStart"/>
+            <w:r>
+              <w:rPr>
+                <w:rFonts w:cstheme="minorHAnsi"/>
+                <w:color w:val="000000"/>
+              </w:rPr>
+              <w:t>hel</w:t>
+            </w:r>
+            <w:proofErr w:type="spellEnd"/>
+          </w:p>
+          <w:p>
+            <w:pPr>
+              <w:autoSpaceDE w:val="0"/>
+              <w:autoSpaceDN w:val="0"/>
+              <w:adjustRightInd w:val="0"/>
+              <w:rPr>
+                <w:rFonts w:cstheme="minorHAnsi"/>
+                <w:color w:val="000000"/>
+              </w:rPr>
+            </w:pPr>
+            <w:r>
+              <w:rPr>
+                <w:rFonts w:cstheme="minorHAnsi"/>
+                <w:color w:val="000000"/>
+              </w:rPr>
+              <w:t>[</w:t>
+            </w:r>
+            <w:proofErr w:type="spellStart"/>
+            <w:r>
+              <w:rPr>
+                <w:rFonts w:cstheme="minorHAnsi"/>
+                <w:color w:val="000000"/>
+              </w:rPr>
+              <w:t>sudo</w:t>
+            </w:r>
+            <w:proofErr w:type="spellEnd"/>
+            <w:r>
+              <w:rPr>
+                <w:rFonts w:cstheme="minorHAnsi"/>
+                <w:color w:val="000000"/>
+              </w:rPr>
+              <w:t xml:space="preserve">] password for </w:t>
+            </w:r>
+            <w:proofErr w:type="spellStart"/>
+            <w:r>
+              <w:rPr>
+                <w:rFonts w:cstheme="minorHAnsi"/>
+                <w:color w:val="000000"/>
+              </w:rPr>
+              <w:t>michael</w:t>
+            </w:r>
+            <w:proofErr w:type="spellEnd"/>
+            <w:r>
+              <w:rPr>
+                <w:rFonts w:cstheme="minorHAnsi"/>
+                <w:color w:val="000000"/>
+              </w:rPr>
+              <w:t>:</w:t>
+            </w:r>
+          </w:p>
+          <w:p>
+            <w:pPr>
+              <w:autoSpaceDE w:val="0"/>
+              <w:autoSpaceDN w:val="0"/>
+              <w:adjustRightInd w:val="0"/>
+              <w:rPr>
+                <w:rFonts w:cstheme="minorHAnsi"/>
+                <w:color w:val="000000"/>
+              </w:rPr>
+            </w:pPr>
+            <w:proofErr w:type="spellStart"/>
+            <w:r>
+              <w:rPr>
+                <w:rFonts w:cstheme="minorHAnsi"/>
+                <w:color w:val="000000"/>
+              </w:rPr>
+              <w:t>o_kernel.kohael</w:t>
+            </w:r>
+            <w:proofErr w:type="spellEnd"/>
+            <w:r>
+              <w:rPr>
+                <w:rFonts w:cstheme="minorHAnsi"/>
+                <w:color w:val="000000"/>
+              </w:rPr>
+              <w:t xml:space="preserve">-VirtualBox:~/Documents/ECE373/Assignments/HW1$ </w:t>
+            </w:r>
+            <w:proofErr w:type="spellStart"/>
+            <w:r>
+              <w:rPr>
+                <w:rFonts w:cstheme="minorHAnsi"/>
+                <w:color w:val="000000"/>
+              </w:rPr>
+              <w:t>sudo</w:t>
+            </w:r>
+            <w:proofErr w:type="spellEnd"/>
+            <w:r>
+              <w:rPr>
+                <w:rFonts w:cstheme="minorHAnsi"/>
+                <w:color w:val="000000"/>
+              </w:rPr>
+              <w:t xml:space="preserve"> </w:t>
+            </w:r>
+            <w:proofErr w:type="spellStart"/>
+            <w:r>
+              <w:rPr>
+                <w:rFonts w:cstheme="minorHAnsi"/>
+                <w:color w:val="000000"/>
+              </w:rPr>
+              <w:t>rmmod</w:t>
+            </w:r>
+            <w:proofErr w:type="spellEnd"/>
+            <w:r>
+              <w:rPr>
+                <w:rFonts w:cstheme="minorHAnsi"/>
+                <w:color w:val="000000"/>
+              </w:rPr>
+              <w:t xml:space="preserve"> hell</w:t>
+            </w:r>
+          </w:p>
+          <w:p>
+            <w:pPr>
+              <w:autoSpaceDE w:val="0"/>
+              <w:autoSpaceDN w:val="0"/>
+              <w:adjustRightInd w:val="0"/>
+              <w:rPr>
+                <w:rFonts w:cstheme="minorHAnsi"/>
+                <w:color w:val="000000"/>
+              </w:rPr>
+            </w:pPr>
+            <w:r>
+              <w:rPr>
+                <w:rFonts w:cstheme="minorHAnsi"/>
+                <w:b/>
+                <w:color w:val="000000"/>
+              </w:rPr>
+              <w:t>michael@michael-VirtualBox:~/Documents/ECE373/Assignments/HW1$</w:t>
+            </w:r>
+            <w:r>
+              <w:rPr>
+                <w:rFonts w:cstheme="minorHAnsi"/>
+                <w:color w:val="000000"/>
+              </w:rPr>
+              <w:t xml:space="preserve"> </w:t>
+            </w:r>
+            <w:proofErr w:type="spellStart"/>
+            <w:r>
+              <w:rPr>
+                <w:rFonts w:cstheme="minorHAnsi"/>
+                <w:color w:val="000000"/>
+              </w:rPr>
+              <w:t>dmesg</w:t>
+            </w:r>
+            <w:proofErr w:type="spellEnd"/>
+          </w:p>
+          <w:p>
+            <w:pPr>
+              <w:autoSpaceDE w:val="0"/>
+              <w:autoSpaceDN w:val="0"/>
+              <w:adjustRightInd w:val="0"/>
+              <w:rPr>
+                <w:rFonts w:cstheme="minorHAnsi"/>
+                <w:color w:val="000000"/>
+              </w:rPr>
+            </w:pPr>
+            <w:r>
+              <w:rPr>
+                <w:rFonts w:cstheme="minorHAnsi"/>
+                <w:color w:val="000000"/>
+              </w:rPr>
+              <w:t>…</w:t>
+            </w:r>
+          </w:p>
+          <w:p>
+            <w:pPr>
+              <w:autoSpaceDE w:val="0"/>
+              <w:autoSpaceDN w:val="0"/>
+              <w:adjustRightInd w:val="0"/>
+              <w:rPr>
+                <w:rFonts w:cstheme="minorHAnsi"/>
+                <w:color w:val="000000"/>
+              </w:rPr>
+            </w:pPr>
+            <w:r>
+              <w:rPr>
+                <w:rFonts w:cstheme="minorHAnsi"/>
+                <w:color w:val="000000"/>
+              </w:rPr>
+              <w:t>[19257.432304] Hello, kernel</w:t>
+            </w:r>
+          </w:p>
+          <w:p>
+            <w:pPr>
+              <w:autoSpaceDE w:val="0"/>
+              <w:autoSpaceDN w:val="0"/>
+              <w:adjustRightInd w:val="0"/>
+              <w:rPr>
+                <w:rFonts w:cstheme="minorHAnsi"/>
+                <w:color w:val="000000"/>
+              </w:rPr>
+            </w:pPr>
+            <w:r>
+              <w:rPr>
+                <w:rFonts w:cstheme="minorHAnsi"/>
+                <w:color w:val="000000"/>
+              </w:rPr>
+              <w:t>[19268.111347] Goodbye, kernel</w:t>
+            </w:r>
+          </w:p>
+          <w:p>
+            <w:pPr>
+              <w:autoSpaceDE w:val="0"/>
+              <w:autoSpaceDN w:val="0"/>
+              <w:adjustRightInd w:val="0"/>
+              <w:rPr>
+                <w:rFonts w:cstheme="minorHAnsi"/>
+                <w:color w:val="000000"/>
+              </w:rPr>
+            </w:pPr>
+            <w:r>
+              <w:rPr>
+                <w:rFonts w:cstheme="minorHAnsi"/>
+                <w:b/>
+                <w:color w:val="000000"/>
+              </w:rPr>
+              <w:t>michael@michael-VirtualBox:~/Documents/ECE373/Assignments/HW1$</w:t>
+            </w:r>
+            <w:r>
+              <w:rPr>
+                <w:rFonts w:cstheme="minorHAnsi"/>
+                <w:color w:val="000000"/>
+              </w:rPr>
+              <w:t xml:space="preserve"> exit</w:t>
+            </w:r>
+          </w:p>
+          <w:p>
+            <w:pPr>
+              <w:tabs>
+                <w:tab w:val="left" w:pos="1148"/>
+              </w:tabs>
+              <w:autoSpaceDE w:val="0"/>
+              <w:autoSpaceDN w:val="0"/>
+              <w:adjustRightInd w:val="0"/>
+              <w:rPr>
+                <w:rFonts w:cstheme="minorHAnsi"/>
+                <w:b/>
+                <w:color w:val="000000"/>
+              </w:rPr>
+            </w:pPr>
+          </w:p>
+        </w:tc>
+      </w:tr>
+    </w:tbl>
     <w:p>
       <w:pPr>
         <w:rPr>
@@ -6889,6 +9979,25 @@
       </w:tblBorders>
     </w:tblPr>
   </w:style>
+  <w:style w:type="paragraph" w:styleId="Caption">
+    <w:name w:val="caption"/>
+    <w:basedOn w:val="Normal"/>
+    <w:next w:val="Normal"/>
+    <w:uiPriority w:val="35"/>
+    <w:unhideWhenUsed/>
+    <w:qFormat/>
+    <w:rsid w:val="00163DA8"/>
+    <w:pPr>
+      <w:spacing w:after="200" w:line="240" w:lineRule="auto"/>
+    </w:pPr>
+    <w:rPr>
+      <w:i/>
+      <w:iCs/>
+      <w:color w:val="44546A" w:themeColor="text2"/>
+      <w:sz w:val="18"/>
+      <w:szCs w:val="18"/>
+    </w:rPr>
+  </w:style>
 </w:styles>
 </file>
 

</xml_diff>